<commit_message>
Changed error to warning if chamber is initialized with invalid argument
-It's now possible to use auxiliary variables in settings file. The
initialize function will give only warning in that case, not error like
before.
-Updated the manual as well.
</commit_message>
<xml_diff>
--- a/chamber_model_manual.docx
+++ b/chamber_model_manual.docx
@@ -1309,70 +1309,14 @@
                 <w:lang w:val="en-US"/>
               </w:rPr>
             </w:pPr>
-          </w:p>
-          <w:p>
-            <w:pPr>
-              <w:jc w:val="center"/>
-              <w:rPr>
-                <w:lang w:val="en-US"/>
-              </w:rPr>
-            </w:pPr>
-          </w:p>
-          <w:p>
-            <w:pPr>
-              <w:jc w:val="center"/>
-              <w:rPr>
-                <w:lang w:val="en-US"/>
-              </w:rPr>
-            </w:pPr>
-          </w:p>
-          <w:p>
-            <w:pPr>
-              <w:jc w:val="center"/>
-              <w:rPr>
-                <w:lang w:val="en-US"/>
-              </w:rPr>
-            </w:pPr>
-          </w:p>
-          <w:p>
-            <w:pPr>
-              <w:jc w:val="center"/>
-              <w:rPr>
-                <w:lang w:val="en-US"/>
-              </w:rPr>
-            </w:pPr>
-          </w:p>
-          <w:p>
-            <w:pPr>
-              <w:jc w:val="center"/>
-              <w:rPr>
-                <w:lang w:val="en-US"/>
-              </w:rPr>
-            </w:pPr>
-          </w:p>
-          <w:p>
-            <w:pPr>
-              <w:jc w:val="center"/>
-              <w:rPr>
-                <w:lang w:val="en-US"/>
-              </w:rPr>
-            </w:pPr>
-          </w:p>
-          <w:p>
-            <w:pPr>
-              <w:jc w:val="center"/>
-              <w:rPr>
-                <w:lang w:val="en-US"/>
-              </w:rPr>
-            </w:pPr>
-          </w:p>
-          <w:p>
-            <w:pPr>
-              <w:jc w:val="center"/>
-              <w:rPr>
-                <w:lang w:val="en-US"/>
-              </w:rPr>
-            </w:pPr>
+            <w:proofErr w:type="spellStart"/>
+            <w:r>
+              <w:rPr>
+                <w:lang w:val="en-US"/>
+              </w:rPr>
+              <w:t>Cvap_const</w:t>
+            </w:r>
+            <w:proofErr w:type="spellEnd"/>
           </w:p>
         </w:tc>
         <w:tc>
@@ -1385,6 +1329,122 @@
                 <w:lang w:val="en-US"/>
               </w:rPr>
             </w:pPr>
+            <w:r>
+              <w:rPr>
+                <w:lang w:val="en-US"/>
+              </w:rPr>
+              <w:t>Defines whether the vapor concentration is constant or not.</w:t>
+            </w:r>
+          </w:p>
+          <w:p>
+            <w:pPr>
+              <w:rPr>
+                <w:lang w:val="en-US"/>
+              </w:rPr>
+            </w:pPr>
+          </w:p>
+          <w:p>
+            <w:pPr>
+              <w:rPr>
+                <w:lang w:val="en-US"/>
+              </w:rPr>
+            </w:pPr>
+            <w:r>
+              <w:rPr>
+                <w:lang w:val="en-US"/>
+              </w:rPr>
+              <w:t xml:space="preserve">If </w:t>
+            </w:r>
+            <w:proofErr w:type="spellStart"/>
+            <w:r>
+              <w:rPr>
+                <w:lang w:val="en-US"/>
+              </w:rPr>
+              <w:t>Cvap_const</w:t>
+            </w:r>
+            <w:proofErr w:type="spellEnd"/>
+            <w:r>
+              <w:rPr>
+                <w:lang w:val="en-US"/>
+              </w:rPr>
+              <w:t xml:space="preserve"> == 1, the vapor concentration stays at value Cvap0 during the whole simulation time, so that the value </w:t>
+            </w:r>
+            <w:proofErr w:type="spellStart"/>
+            <w:r>
+              <w:rPr>
+                <w:lang w:val="en-US"/>
+              </w:rPr>
+              <w:t>gas_source</w:t>
+            </w:r>
+            <w:proofErr w:type="spellEnd"/>
+            <w:r>
+              <w:rPr>
+                <w:lang w:val="en-US"/>
+              </w:rPr>
+              <w:t xml:space="preserve"> has no effect on vapor concentration.</w:t>
+            </w:r>
+          </w:p>
+          <w:p>
+            <w:pPr>
+              <w:rPr>
+                <w:lang w:val="en-US"/>
+              </w:rPr>
+            </w:pPr>
+          </w:p>
+          <w:p>
+            <w:pPr>
+              <w:rPr>
+                <w:lang w:val="en-US"/>
+              </w:rPr>
+            </w:pPr>
+            <w:r>
+              <w:rPr>
+                <w:lang w:val="en-US"/>
+              </w:rPr>
+              <w:t xml:space="preserve">If </w:t>
+            </w:r>
+            <w:proofErr w:type="spellStart"/>
+            <w:r>
+              <w:rPr>
+                <w:lang w:val="en-US"/>
+              </w:rPr>
+              <w:t>Cvap_const</w:t>
+            </w:r>
+            <w:proofErr w:type="spellEnd"/>
+            <w:r>
+              <w:rPr>
+                <w:lang w:val="en-US"/>
+              </w:rPr>
+              <w:t xml:space="preserve"> ~= 1, the </w:t>
+            </w:r>
+            <w:proofErr w:type="spellStart"/>
+            <w:r>
+              <w:rPr>
+                <w:lang w:val="en-US"/>
+              </w:rPr>
+              <w:t>vapour</w:t>
+            </w:r>
+            <w:proofErr w:type="spellEnd"/>
+            <w:r>
+              <w:rPr>
+                <w:lang w:val="en-US"/>
+              </w:rPr>
+              <w:t xml:space="preserve"> concentration is not kept constant, but its value depends on Cvap0 and </w:t>
+            </w:r>
+            <w:proofErr w:type="spellStart"/>
+            <w:r>
+              <w:rPr>
+                <w:lang w:val="en-US"/>
+              </w:rPr>
+              <w:t>gas_source</w:t>
+            </w:r>
+            <w:proofErr w:type="spellEnd"/>
+            <w:r>
+              <w:rPr>
+                <w:lang w:val="en-US"/>
+              </w:rPr>
+              <w:t>.</w:t>
+            </w:r>
           </w:p>
         </w:tc>
         <w:tc>
@@ -1420,7 +1480,6 @@
               <w:rPr>
                 <w:lang w:val="en-US"/>
               </w:rPr>
-              <w:lastRenderedPageBreak/>
               <w:t>BASIC VALUES</w:t>
             </w:r>
           </w:p>
@@ -1471,6 +1530,7 @@
               <w:rPr>
                 <w:lang w:val="en-US"/>
               </w:rPr>
+              <w:lastRenderedPageBreak/>
               <w:t>part_source</w:t>
             </w:r>
             <w:proofErr w:type="spellEnd"/>
@@ -1557,13 +1617,7 @@
                     <w:rPr>
                       <w:lang w:val="en-US"/>
                     </w:rPr>
-                    <w:t>source rate (</w:t>
-                  </w:r>
-                  <w:r>
-                    <w:rPr>
-                      <w:lang w:val="en-US"/>
-                    </w:rPr>
-                    <w:t>1/cm</w:t>
+                    <w:t>source rate (1/cm</w:t>
                   </w:r>
                   <w:r>
                     <w:rPr>
@@ -1763,13 +1817,7 @@
               <w:rPr>
                 <w:lang w:val="en-US"/>
               </w:rPr>
-              <w:t xml:space="preserve"> and five 5-nanometer particles/</w:t>
-            </w:r>
-            <w:r>
-              <w:rPr>
-                <w:lang w:val="en-US"/>
-              </w:rPr>
-              <w:t>cm</w:t>
+              <w:t xml:space="preserve"> and five 5-nanometer particles/cm</w:t>
             </w:r>
             <w:r>
               <w:rPr>
@@ -2098,11 +2146,19 @@
                 <w:lang w:val="en-US"/>
               </w:rPr>
             </w:pPr>
-            <w:r>
-              <w:rPr>
-                <w:lang w:val="en-US"/>
-              </w:rPr>
-              <w:t>where the source rate in first line defines the source rate of particles at time t_0, the next line defines it at time t_1 etc. Particle size in first line defines the diameter of particles created; the values of column 3 in the rest of lines do not matter.</w:t>
+            <w:proofErr w:type="gramStart"/>
+            <w:r>
+              <w:rPr>
+                <w:lang w:val="en-US"/>
+              </w:rPr>
+              <w:t>where</w:t>
+            </w:r>
+            <w:proofErr w:type="gramEnd"/>
+            <w:r>
+              <w:rPr>
+                <w:lang w:val="en-US"/>
+              </w:rPr>
+              <w:t xml:space="preserve"> the source rate in first line defines the source rate of particles at time t_0, the next line defines it at time t_1 etc. Particle size in first line defines the diameter of particles created; the values of column 3 in the rest of lines do not matter.</w:t>
             </w:r>
             <w:r>
               <w:rPr>
@@ -2507,6 +2563,69 @@
               </w:rPr>
             </w:pPr>
           </w:p>
+          <w:p>
+            <w:pPr>
+              <w:rPr>
+                <w:lang w:val="en-US"/>
+              </w:rPr>
+            </w:pPr>
+          </w:p>
+          <w:p>
+            <w:pPr>
+              <w:rPr>
+                <w:lang w:val="en-US"/>
+              </w:rPr>
+            </w:pPr>
+          </w:p>
+          <w:p>
+            <w:pPr>
+              <w:rPr>
+                <w:lang w:val="en-US"/>
+              </w:rPr>
+            </w:pPr>
+          </w:p>
+          <w:p>
+            <w:pPr>
+              <w:rPr>
+                <w:lang w:val="en-US"/>
+              </w:rPr>
+            </w:pPr>
+          </w:p>
+          <w:p>
+            <w:pPr>
+              <w:rPr>
+                <w:lang w:val="en-US"/>
+              </w:rPr>
+            </w:pPr>
+          </w:p>
+          <w:p>
+            <w:pPr>
+              <w:rPr>
+                <w:lang w:val="en-US"/>
+              </w:rPr>
+            </w:pPr>
+          </w:p>
+          <w:p>
+            <w:pPr>
+              <w:rPr>
+                <w:lang w:val="en-US"/>
+              </w:rPr>
+            </w:pPr>
+          </w:p>
+          <w:p>
+            <w:pPr>
+              <w:rPr>
+                <w:lang w:val="en-US"/>
+              </w:rPr>
+            </w:pPr>
+          </w:p>
+          <w:p>
+            <w:pPr>
+              <w:rPr>
+                <w:lang w:val="en-US"/>
+              </w:rPr>
+            </w:pPr>
+          </w:p>
         </w:tc>
         <w:tc>
           <w:tcPr>
@@ -3768,37 +3887,7 @@
               <w:rPr>
                 <w:lang w:val="en-US"/>
               </w:rPr>
-              <w:t xml:space="preserve">If user wants to create a distribution that consists of several log-normal distributions, </w:t>
-            </w:r>
-            <w:r>
-              <w:rPr>
-                <w:lang w:val="en-US"/>
-              </w:rPr>
-              <w:t>mu</w:t>
-            </w:r>
-            <w:r>
-              <w:rPr>
-                <w:lang w:val="en-US"/>
-              </w:rPr>
-              <w:t xml:space="preserve"> can be defined as a vector. Then the total distribution will be a superposition of </w:t>
-            </w:r>
-            <w:r>
-              <w:rPr>
-                <w:lang w:val="en-US"/>
-              </w:rPr>
-              <w:t xml:space="preserve">n </w:t>
-            </w:r>
-            <w:r>
-              <w:rPr>
-                <w:lang w:val="en-US"/>
-              </w:rPr>
-              <w:t>log-normal distribu</w:t>
-            </w:r>
-            <w:r>
-              <w:rPr>
-                <w:lang w:val="en-US"/>
-              </w:rPr>
-              <w:t xml:space="preserve">tions, so that each distribution is defined by </w:t>
+              <w:t xml:space="preserve">If user wants to create a distribution that consists of several log-normal distributions, mu can be defined as a vector. Then the total distribution will be a superposition of n log-normal distributions, so that each distribution is defined by </w:t>
             </w:r>
             <w:proofErr w:type="gramStart"/>
             <w:r>
@@ -4008,19 +4097,7 @@
               <w:rPr>
                 <w:lang w:val="en-US"/>
               </w:rPr>
-              <w:t xml:space="preserve">If user wants to create a distribution that consists of several log-normal distributions, </w:t>
-            </w:r>
-            <w:r>
-              <w:rPr>
-                <w:lang w:val="en-US"/>
-              </w:rPr>
-              <w:t>sigma</w:t>
-            </w:r>
-            <w:r>
-              <w:rPr>
-                <w:lang w:val="en-US"/>
-              </w:rPr>
-              <w:t xml:space="preserve"> can be defined as a vector. Then the total distribution will be a superposition of n log-normal distributions, so that each distribution is defined by </w:t>
+              <w:t xml:space="preserve">If user wants to create a distribution that consists of several log-normal distributions, sigma can be defined as a vector. Then the total distribution will be a superposition of n log-normal distributions, so that each distribution is defined by </w:t>
             </w:r>
             <w:proofErr w:type="gramStart"/>
             <w:r>
@@ -4070,31 +4147,7 @@
               <w:rPr>
                 <w:lang w:val="en-US"/>
               </w:rPr>
-              <w:t xml:space="preserve">). Thus, if </w:t>
-            </w:r>
-            <w:r>
-              <w:rPr>
-                <w:lang w:val="en-US"/>
-              </w:rPr>
-              <w:t>sigma</w:t>
-            </w:r>
-            <w:r>
-              <w:rPr>
-                <w:lang w:val="en-US"/>
-              </w:rPr>
-              <w:t xml:space="preserve"> is a vector, N0 and </w:t>
-            </w:r>
-            <w:r>
-              <w:rPr>
-                <w:lang w:val="en-US"/>
-              </w:rPr>
-              <w:t>mu</w:t>
-            </w:r>
-            <w:r>
-              <w:rPr>
-                <w:lang w:val="en-US"/>
-              </w:rPr>
-              <w:t xml:space="preserve"> must be vectors of same length.</w:t>
+              <w:t>). Thus, if sigma is a vector, N0 and mu must be vectors of same length.</w:t>
             </w:r>
           </w:p>
         </w:tc>
@@ -4584,15 +4637,7 @@
               <w:rPr>
                 <w:lang w:val="en-US"/>
               </w:rPr>
-              <w:t>sectio</w:t>
-            </w:r>
-            <w:bookmarkStart w:id="0" w:name="_GoBack"/>
-            <w:bookmarkEnd w:id="0"/>
-            <w:r>
-              <w:rPr>
-                <w:lang w:val="en-US"/>
-              </w:rPr>
-              <w:t>ns</w:t>
+              <w:t>sections</w:t>
             </w:r>
           </w:p>
         </w:tc>
@@ -4631,7 +4676,13 @@
               <w:rPr>
                 <w:lang w:val="en-US"/>
               </w:rPr>
-              <w:t xml:space="preserve">When the size grid is created between </w:t>
+              <w:t>T</w:t>
+            </w:r>
+            <w:r>
+              <w:rPr>
+                <w:lang w:val="en-US"/>
+              </w:rPr>
+              <w:t xml:space="preserve">he size grid is created between </w:t>
             </w:r>
             <m:oMath>
               <m:sSup>
@@ -4669,17 +4720,8 @@
                 <w:rFonts w:eastAsiaTheme="minorEastAsia"/>
                 <w:lang w:val="en-US"/>
               </w:rPr>
-              <w:t xml:space="preserve"> </w:t>
-            </w:r>
-            <w:proofErr w:type="gramStart"/>
-            <w:r>
-              <w:rPr>
-                <w:rFonts w:eastAsiaTheme="minorEastAsia"/>
-                <w:lang w:val="en-US"/>
-              </w:rPr>
-              <w:t xml:space="preserve">and </w:t>
-            </w:r>
-            <w:proofErr w:type="gramEnd"/>
+              <w:t xml:space="preserve"> and </w:t>
+            </w:r>
             <m:oMath>
               <m:sSup>
                 <m:sSupPr>
@@ -4716,7 +4758,28 @@
                 <w:rFonts w:eastAsiaTheme="minorEastAsia"/>
                 <w:lang w:val="en-US"/>
               </w:rPr>
-              <w:t>, the number of grid points is defined by parameter ‘sections’. Particles are then placed in the sections according to their diameter.</w:t>
+              <w:t xml:space="preserve"> and</w:t>
+            </w:r>
+            <w:r>
+              <w:rPr>
+                <w:rFonts w:eastAsiaTheme="minorEastAsia"/>
+                <w:lang w:val="en-US"/>
+              </w:rPr>
+              <w:t xml:space="preserve"> the number of grid points is defined by parameter ‘sections’.</w:t>
+            </w:r>
+            <w:r>
+              <w:rPr>
+                <w:rFonts w:eastAsiaTheme="minorEastAsia"/>
+                <w:lang w:val="en-US"/>
+              </w:rPr>
+              <w:t xml:space="preserve"> The grid is logarithmically spaced.</w:t>
+            </w:r>
+            <w:r>
+              <w:rPr>
+                <w:rFonts w:eastAsiaTheme="minorEastAsia"/>
+                <w:lang w:val="en-US"/>
+              </w:rPr>
+              <w:t xml:space="preserve"> Particles are then placed in the sections according to their diameter.</w:t>
             </w:r>
           </w:p>
           <w:p>
@@ -4774,6 +4837,14 @@
                 <w:lang w:val="en-US"/>
               </w:rPr>
             </w:pPr>
+            <w:proofErr w:type="spellStart"/>
+            <w:r>
+              <w:rPr>
+                <w:lang w:val="en-US"/>
+              </w:rPr>
+              <w:t>output_sections</w:t>
+            </w:r>
+            <w:proofErr w:type="spellEnd"/>
           </w:p>
         </w:tc>
         <w:tc>
@@ -4782,10 +4853,407 @@
           </w:tcPr>
           <w:p>
             <w:pPr>
-              <w:rPr>
-                <w:lang w:val="en-US"/>
-              </w:rPr>
-            </w:pPr>
+              <w:jc w:val="both"/>
+              <w:rPr>
+                <w:lang w:val="en-US"/>
+              </w:rPr>
+            </w:pPr>
+            <w:r>
+              <w:rPr>
+                <w:lang w:val="en-US"/>
+              </w:rPr>
+              <w:t>Defines the number of sections in output size grid.</w:t>
+            </w:r>
+          </w:p>
+          <w:p>
+            <w:pPr>
+              <w:jc w:val="both"/>
+              <w:rPr>
+                <w:lang w:val="en-US"/>
+              </w:rPr>
+            </w:pPr>
+          </w:p>
+          <w:p>
+            <w:pPr>
+              <w:jc w:val="both"/>
+              <w:rPr>
+                <w:lang w:val="en-US"/>
+              </w:rPr>
+            </w:pPr>
+            <w:r>
+              <w:rPr>
+                <w:lang w:val="en-US"/>
+              </w:rPr>
+              <w:t xml:space="preserve">After the simulation has run, the distribution at each time point is interpolated to the original size grid. The original size grid has however the same amount of sections as the calculated distributions, which causes error in interpolation. By defining </w:t>
+            </w:r>
+            <w:proofErr w:type="spellStart"/>
+            <w:r>
+              <w:rPr>
+                <w:lang w:val="en-US"/>
+              </w:rPr>
+              <w:t>output_sections</w:t>
+            </w:r>
+            <w:proofErr w:type="spellEnd"/>
+            <w:r>
+              <w:rPr>
+                <w:lang w:val="en-US"/>
+              </w:rPr>
+              <w:t xml:space="preserve"> bigger than ‘sections’, the original size grid is made denser for the interpolation, minimizing the error. That is why </w:t>
+            </w:r>
+            <w:proofErr w:type="spellStart"/>
+            <w:r>
+              <w:rPr>
+                <w:lang w:val="en-US"/>
+              </w:rPr>
+              <w:t>output_sections</w:t>
+            </w:r>
+            <w:proofErr w:type="spellEnd"/>
+            <w:r>
+              <w:rPr>
+                <w:lang w:val="en-US"/>
+              </w:rPr>
+              <w:t xml:space="preserve"> should always be bigger than ‘sections’, for example ten times bigger.</w:t>
+            </w:r>
+          </w:p>
+        </w:tc>
+        <w:tc>
+          <w:tcPr>
+            <w:tcW w:w="1666" w:type="dxa"/>
+            <w:vAlign w:val="center"/>
+          </w:tcPr>
+          <w:p>
+            <w:pPr>
+              <w:jc w:val="center"/>
+              <w:rPr>
+                <w:lang w:val="en-US"/>
+              </w:rPr>
+            </w:pPr>
+          </w:p>
+        </w:tc>
+      </w:tr>
+      <w:tr>
+        <w:trPr>
+          <w:trHeight w:val="415"/>
+        </w:trPr>
+        <w:tc>
+          <w:tcPr>
+            <w:tcW w:w="2025" w:type="dxa"/>
+            <w:shd w:val="clear" w:color="auto" w:fill="FFFFFF" w:themeFill="background1"/>
+            <w:vAlign w:val="center"/>
+          </w:tcPr>
+          <w:p>
+            <w:pPr>
+              <w:jc w:val="center"/>
+              <w:rPr>
+                <w:lang w:val="en-US"/>
+              </w:rPr>
+            </w:pPr>
+          </w:p>
+        </w:tc>
+        <w:tc>
+          <w:tcPr>
+            <w:tcW w:w="6163" w:type="dxa"/>
+          </w:tcPr>
+          <w:p>
+            <w:pPr>
+              <w:jc w:val="both"/>
+              <w:rPr>
+                <w:lang w:val="en-US"/>
+              </w:rPr>
+            </w:pPr>
+          </w:p>
+          <w:p>
+            <w:pPr>
+              <w:jc w:val="both"/>
+              <w:rPr>
+                <w:lang w:val="en-US"/>
+              </w:rPr>
+            </w:pPr>
+          </w:p>
+          <w:p>
+            <w:pPr>
+              <w:jc w:val="both"/>
+              <w:rPr>
+                <w:lang w:val="en-US"/>
+              </w:rPr>
+            </w:pPr>
+          </w:p>
+          <w:p>
+            <w:pPr>
+              <w:jc w:val="both"/>
+              <w:rPr>
+                <w:lang w:val="en-US"/>
+              </w:rPr>
+            </w:pPr>
+          </w:p>
+          <w:p>
+            <w:pPr>
+              <w:jc w:val="both"/>
+              <w:rPr>
+                <w:lang w:val="en-US"/>
+              </w:rPr>
+            </w:pPr>
+          </w:p>
+          <w:p>
+            <w:pPr>
+              <w:jc w:val="both"/>
+              <w:rPr>
+                <w:lang w:val="en-US"/>
+              </w:rPr>
+            </w:pPr>
+          </w:p>
+          <w:p>
+            <w:pPr>
+              <w:jc w:val="both"/>
+              <w:rPr>
+                <w:lang w:val="en-US"/>
+              </w:rPr>
+            </w:pPr>
+            <w:bookmarkStart w:id="0" w:name="_GoBack"/>
+            <w:bookmarkEnd w:id="0"/>
+          </w:p>
+        </w:tc>
+        <w:tc>
+          <w:tcPr>
+            <w:tcW w:w="1666" w:type="dxa"/>
+            <w:vAlign w:val="center"/>
+          </w:tcPr>
+          <w:p>
+            <w:pPr>
+              <w:jc w:val="center"/>
+              <w:rPr>
+                <w:lang w:val="en-US"/>
+              </w:rPr>
+            </w:pPr>
+          </w:p>
+        </w:tc>
+      </w:tr>
+      <w:tr>
+        <w:trPr>
+          <w:trHeight w:val="415"/>
+        </w:trPr>
+        <w:tc>
+          <w:tcPr>
+            <w:tcW w:w="2025" w:type="dxa"/>
+            <w:shd w:val="clear" w:color="auto" w:fill="D9D9D9" w:themeFill="background1" w:themeFillShade="D9"/>
+            <w:vAlign w:val="center"/>
+          </w:tcPr>
+          <w:p>
+            <w:pPr>
+              <w:jc w:val="center"/>
+              <w:rPr>
+                <w:lang w:val="en-US"/>
+              </w:rPr>
+            </w:pPr>
+            <w:r>
+              <w:rPr>
+                <w:lang w:val="en-US"/>
+              </w:rPr>
+              <w:lastRenderedPageBreak/>
+              <w:t>TOLERANCE PARAMETERS</w:t>
+            </w:r>
+          </w:p>
+        </w:tc>
+        <w:tc>
+          <w:tcPr>
+            <w:tcW w:w="6163" w:type="dxa"/>
+          </w:tcPr>
+          <w:p>
+            <w:pPr>
+              <w:jc w:val="both"/>
+              <w:rPr>
+                <w:lang w:val="en-US"/>
+              </w:rPr>
+            </w:pPr>
+            <w:r>
+              <w:rPr>
+                <w:lang w:val="en-US"/>
+              </w:rPr>
+              <w:t>Defines the tolerance settings for ode45.</w:t>
+            </w:r>
+          </w:p>
+        </w:tc>
+        <w:tc>
+          <w:tcPr>
+            <w:tcW w:w="1666" w:type="dxa"/>
+            <w:vAlign w:val="center"/>
+          </w:tcPr>
+          <w:p>
+            <w:pPr>
+              <w:jc w:val="center"/>
+              <w:rPr>
+                <w:lang w:val="en-US"/>
+              </w:rPr>
+            </w:pPr>
+          </w:p>
+        </w:tc>
+      </w:tr>
+      <w:tr>
+        <w:trPr>
+          <w:trHeight w:val="415"/>
+        </w:trPr>
+        <w:tc>
+          <w:tcPr>
+            <w:tcW w:w="2025" w:type="dxa"/>
+            <w:shd w:val="clear" w:color="auto" w:fill="FFFFFF" w:themeFill="background1"/>
+            <w:vAlign w:val="center"/>
+          </w:tcPr>
+          <w:p>
+            <w:pPr>
+              <w:jc w:val="center"/>
+              <w:rPr>
+                <w:lang w:val="en-US"/>
+              </w:rPr>
+            </w:pPr>
+            <w:proofErr w:type="spellStart"/>
+            <w:r>
+              <w:rPr>
+                <w:lang w:val="en-US"/>
+              </w:rPr>
+              <w:t>Cvap_tol</w:t>
+            </w:r>
+            <w:proofErr w:type="spellEnd"/>
+          </w:p>
+        </w:tc>
+        <w:tc>
+          <w:tcPr>
+            <w:tcW w:w="6163" w:type="dxa"/>
+          </w:tcPr>
+          <w:p>
+            <w:pPr>
+              <w:jc w:val="both"/>
+              <w:rPr>
+                <w:lang w:val="en-US"/>
+              </w:rPr>
+            </w:pPr>
+            <w:r>
+              <w:rPr>
+                <w:lang w:val="en-US"/>
+              </w:rPr>
+              <w:t>Vapor concentration tolerance.</w:t>
+            </w:r>
+          </w:p>
+        </w:tc>
+        <w:tc>
+          <w:tcPr>
+            <w:tcW w:w="1666" w:type="dxa"/>
+            <w:vAlign w:val="center"/>
+          </w:tcPr>
+          <w:p>
+            <w:pPr>
+              <w:jc w:val="center"/>
+              <w:rPr>
+                <w:lang w:val="en-US"/>
+              </w:rPr>
+            </w:pPr>
+          </w:p>
+        </w:tc>
+      </w:tr>
+      <w:tr>
+        <w:trPr>
+          <w:trHeight w:val="415"/>
+        </w:trPr>
+        <w:tc>
+          <w:tcPr>
+            <w:tcW w:w="2025" w:type="dxa"/>
+            <w:shd w:val="clear" w:color="auto" w:fill="FFFFFF" w:themeFill="background1"/>
+            <w:vAlign w:val="center"/>
+          </w:tcPr>
+          <w:p>
+            <w:pPr>
+              <w:jc w:val="center"/>
+              <w:rPr>
+                <w:lang w:val="en-US"/>
+              </w:rPr>
+            </w:pPr>
+            <w:proofErr w:type="spellStart"/>
+            <w:r>
+              <w:rPr>
+                <w:lang w:val="en-US"/>
+              </w:rPr>
+              <w:t>N_tol</w:t>
+            </w:r>
+            <w:proofErr w:type="spellEnd"/>
+          </w:p>
+        </w:tc>
+        <w:tc>
+          <w:tcPr>
+            <w:tcW w:w="6163" w:type="dxa"/>
+          </w:tcPr>
+          <w:p>
+            <w:pPr>
+              <w:jc w:val="both"/>
+              <w:rPr>
+                <w:lang w:val="en-US"/>
+              </w:rPr>
+            </w:pPr>
+            <w:r>
+              <w:rPr>
+                <w:lang w:val="en-US"/>
+              </w:rPr>
+              <w:t>Particle concentration tolerance.</w:t>
+            </w:r>
+          </w:p>
+        </w:tc>
+        <w:tc>
+          <w:tcPr>
+            <w:tcW w:w="1666" w:type="dxa"/>
+            <w:vAlign w:val="center"/>
+          </w:tcPr>
+          <w:p>
+            <w:pPr>
+              <w:jc w:val="center"/>
+              <w:rPr>
+                <w:lang w:val="en-US"/>
+              </w:rPr>
+            </w:pPr>
+          </w:p>
+        </w:tc>
+      </w:tr>
+      <w:tr>
+        <w:trPr>
+          <w:trHeight w:val="415"/>
+        </w:trPr>
+        <w:tc>
+          <w:tcPr>
+            <w:tcW w:w="2025" w:type="dxa"/>
+            <w:shd w:val="clear" w:color="auto" w:fill="FFFFFF" w:themeFill="background1"/>
+            <w:vAlign w:val="center"/>
+          </w:tcPr>
+          <w:p>
+            <w:pPr>
+              <w:jc w:val="center"/>
+              <w:rPr>
+                <w:lang w:val="en-US"/>
+              </w:rPr>
+            </w:pPr>
+            <w:proofErr w:type="spellStart"/>
+            <w:r>
+              <w:rPr>
+                <w:lang w:val="en-US"/>
+              </w:rPr>
+              <w:t>Dp_tol</w:t>
+            </w:r>
+            <w:proofErr w:type="spellEnd"/>
+          </w:p>
+        </w:tc>
+        <w:tc>
+          <w:tcPr>
+            <w:tcW w:w="6163" w:type="dxa"/>
+          </w:tcPr>
+          <w:p>
+            <w:pPr>
+              <w:jc w:val="both"/>
+              <w:rPr>
+                <w:lang w:val="en-US"/>
+              </w:rPr>
+            </w:pPr>
+            <w:r>
+              <w:rPr>
+                <w:lang w:val="en-US"/>
+              </w:rPr>
+              <w:t>Particle diameter tolerance.</w:t>
+            </w:r>
           </w:p>
         </w:tc>
         <w:tc>
@@ -6979,7 +7447,7 @@
 </file>
 
 <file path=customXml/itemProps1.xml><?xml version="1.0" encoding="utf-8"?>
-<ds:datastoreItem xmlns:ds="http://schemas.openxmlformats.org/officeDocument/2006/customXml" ds:itemID="{7A90F4E2-A75F-45EA-B2DC-44BA0492B39F}">
+<ds:datastoreItem xmlns:ds="http://schemas.openxmlformats.org/officeDocument/2006/customXml" ds:itemID="{471EE25E-7EDE-42E3-8897-01D463266183}">
   <ds:schemaRefs>
     <ds:schemaRef ds:uri="http://schemas.openxmlformats.org/officeDocument/2006/bibliography"/>
   </ds:schemaRefs>

</xml_diff>

<commit_message>
Reunited two model_converts to one function. Updated manual.
</commit_message>
<xml_diff>
--- a/chamber_model_manual.docx
+++ b/chamber_model_manual.docx
@@ -1446,6 +1446,13 @@
               <w:t>.</w:t>
             </w:r>
           </w:p>
+          <w:p>
+            <w:pPr>
+              <w:rPr>
+                <w:lang w:val="en-US"/>
+              </w:rPr>
+            </w:pPr>
+          </w:p>
         </w:tc>
         <w:tc>
           <w:tcPr>
@@ -1472,42 +1479,55 @@
           <w:p>
             <w:pPr>
               <w:jc w:val="center"/>
-              <w:rPr>
-                <w:lang w:val="en-US"/>
-              </w:rPr>
-            </w:pPr>
-            <w:r>
-              <w:rPr>
-                <w:lang w:val="en-US"/>
-              </w:rPr>
-              <w:t>BASIC VALUES</w:t>
-            </w:r>
+            </w:pPr>
+            <w:proofErr w:type="spellStart"/>
+            <w:r>
+              <w:lastRenderedPageBreak/>
+              <w:t>Parameter</w:t>
+            </w:r>
+            <w:proofErr w:type="spellEnd"/>
           </w:p>
         </w:tc>
         <w:tc>
           <w:tcPr>
             <w:tcW w:w="6163" w:type="dxa"/>
-          </w:tcPr>
-          <w:p>
-            <w:pPr>
-              <w:rPr>
-                <w:lang w:val="en-US"/>
-              </w:rPr>
-            </w:pPr>
+            <w:shd w:val="clear" w:color="auto" w:fill="D9D9D9" w:themeFill="background1" w:themeFillShade="D9"/>
+            <w:vAlign w:val="center"/>
+          </w:tcPr>
+          <w:p>
+            <w:pPr>
+              <w:jc w:val="center"/>
+            </w:pPr>
+            <w:proofErr w:type="spellStart"/>
+            <w:r>
+              <w:t>Description</w:t>
+            </w:r>
+            <w:proofErr w:type="spellEnd"/>
           </w:p>
         </w:tc>
         <w:tc>
           <w:tcPr>
             <w:tcW w:w="1666" w:type="dxa"/>
-            <w:vAlign w:val="center"/>
-          </w:tcPr>
-          <w:p>
-            <w:pPr>
-              <w:jc w:val="center"/>
-              <w:rPr>
-                <w:lang w:val="en-US"/>
-              </w:rPr>
-            </w:pPr>
+            <w:shd w:val="clear" w:color="auto" w:fill="D9D9D9" w:themeFill="background1" w:themeFillShade="D9"/>
+            <w:vAlign w:val="center"/>
+          </w:tcPr>
+          <w:p>
+            <w:pPr>
+              <w:jc w:val="center"/>
+            </w:pPr>
+            <w:proofErr w:type="spellStart"/>
+            <w:r>
+              <w:t>Default</w:t>
+            </w:r>
+            <w:proofErr w:type="spellEnd"/>
+            <w:r>
+              <w:t xml:space="preserve"> </w:t>
+            </w:r>
+            <w:proofErr w:type="spellStart"/>
+            <w:r>
+              <w:t>value</w:t>
+            </w:r>
+            <w:proofErr w:type="spellEnd"/>
           </w:p>
         </w:tc>
       </w:tr>
@@ -1515,6 +1535,55 @@
         <w:tc>
           <w:tcPr>
             <w:tcW w:w="2025" w:type="dxa"/>
+            <w:shd w:val="clear" w:color="auto" w:fill="D9D9D9" w:themeFill="background1" w:themeFillShade="D9"/>
+            <w:vAlign w:val="center"/>
+          </w:tcPr>
+          <w:p>
+            <w:pPr>
+              <w:jc w:val="center"/>
+              <w:rPr>
+                <w:lang w:val="en-US"/>
+              </w:rPr>
+            </w:pPr>
+            <w:r>
+              <w:rPr>
+                <w:lang w:val="en-US"/>
+              </w:rPr>
+              <w:t>BASIC VALUES</w:t>
+            </w:r>
+          </w:p>
+        </w:tc>
+        <w:tc>
+          <w:tcPr>
+            <w:tcW w:w="6163" w:type="dxa"/>
+          </w:tcPr>
+          <w:p>
+            <w:pPr>
+              <w:rPr>
+                <w:lang w:val="en-US"/>
+              </w:rPr>
+            </w:pPr>
+          </w:p>
+        </w:tc>
+        <w:tc>
+          <w:tcPr>
+            <w:tcW w:w="1666" w:type="dxa"/>
+            <w:vAlign w:val="center"/>
+          </w:tcPr>
+          <w:p>
+            <w:pPr>
+              <w:jc w:val="center"/>
+              <w:rPr>
+                <w:lang w:val="en-US"/>
+              </w:rPr>
+            </w:pPr>
+          </w:p>
+        </w:tc>
+      </w:tr>
+      <w:tr>
+        <w:tc>
+          <w:tcPr>
+            <w:tcW w:w="2025" w:type="dxa"/>
             <w:shd w:val="clear" w:color="auto" w:fill="FFFFFF" w:themeFill="background1"/>
             <w:vAlign w:val="center"/>
           </w:tcPr>
@@ -1530,7 +1599,6 @@
               <w:rPr>
                 <w:lang w:val="en-US"/>
               </w:rPr>
-              <w:lastRenderedPageBreak/>
               <w:t>part_source</w:t>
             </w:r>
             <w:proofErr w:type="spellEnd"/>
@@ -1583,13 +1651,7 @@
               <w:rPr>
                 <w:lang w:val="en-US"/>
               </w:rPr>
-              <w:t xml:space="preserve">If particle source is constant during the simulation, this parameter is </w:t>
-            </w:r>
-            <w:r>
-              <w:rPr>
-                <w:lang w:val="en-US"/>
-              </w:rPr>
-              <w:t>a vector of following form:</w:t>
+              <w:t>If particle source is constant during the simulation, this parameter is a vector of following form:</w:t>
             </w:r>
           </w:p>
           <w:tbl>
@@ -1850,13 +1912,7 @@
               <w:rPr>
                 <w:lang w:val="en-US"/>
               </w:rPr>
-              <w:t xml:space="preserve">Particle sources can also be defined as time-dependent vectors. In that case, </w:t>
-            </w:r>
-            <w:r>
-              <w:rPr>
-                <w:lang w:val="en-US"/>
-              </w:rPr>
-              <w:t>the vector should be of following form:</w:t>
+              <w:t>Particle sources can also be defined as time-dependent vectors. In that case, the vector should be of following form:</w:t>
             </w:r>
           </w:p>
           <w:tbl>
@@ -2537,15 +2593,6 @@
           </w:p>
           <w:p>
             <w:pPr>
-              <w:jc w:val="center"/>
-              <w:rPr>
-                <w:lang w:val="en-US"/>
-              </w:rPr>
-            </w:pPr>
-          </w:p>
-          <w:p>
-            <w:pPr>
-              <w:jc w:val="center"/>
               <w:rPr>
                 <w:lang w:val="en-US"/>
               </w:rPr>
@@ -2556,34 +2603,6 @@
           <w:tcPr>
             <w:tcW w:w="6163" w:type="dxa"/>
           </w:tcPr>
-          <w:p>
-            <w:pPr>
-              <w:rPr>
-                <w:lang w:val="en-US"/>
-              </w:rPr>
-            </w:pPr>
-          </w:p>
-          <w:p>
-            <w:pPr>
-              <w:rPr>
-                <w:lang w:val="en-US"/>
-              </w:rPr>
-            </w:pPr>
-          </w:p>
-          <w:p>
-            <w:pPr>
-              <w:rPr>
-                <w:lang w:val="en-US"/>
-              </w:rPr>
-            </w:pPr>
-          </w:p>
-          <w:p>
-            <w:pPr>
-              <w:rPr>
-                <w:lang w:val="en-US"/>
-              </w:rPr>
-            </w:pPr>
-          </w:p>
           <w:p>
             <w:pPr>
               <w:rPr>
@@ -2646,22 +2665,17 @@
         <w:tc>
           <w:tcPr>
             <w:tcW w:w="2025" w:type="dxa"/>
-            <w:vAlign w:val="center"/>
-          </w:tcPr>
-          <w:p>
-            <w:pPr>
-              <w:jc w:val="center"/>
-              <w:rPr>
-                <w:lang w:val="en-US"/>
-              </w:rPr>
-            </w:pPr>
-            <w:proofErr w:type="spellStart"/>
-            <w:r>
-              <w:rPr>
-                <w:lang w:val="en-US"/>
-              </w:rPr>
+            <w:shd w:val="clear" w:color="auto" w:fill="D9D9D9" w:themeFill="background1" w:themeFillShade="D9"/>
+            <w:vAlign w:val="center"/>
+          </w:tcPr>
+          <w:p>
+            <w:pPr>
+              <w:jc w:val="center"/>
+            </w:pPr>
+            <w:proofErr w:type="spellStart"/>
+            <w:r>
               <w:lastRenderedPageBreak/>
-              <w:t>dilu_coeff</w:t>
+              <w:t>Parameter</w:t>
             </w:r>
             <w:proofErr w:type="spellEnd"/>
           </w:p>
@@ -2669,323 +2683,43 @@
         <w:tc>
           <w:tcPr>
             <w:tcW w:w="6163" w:type="dxa"/>
-          </w:tcPr>
-          <w:p>
-            <w:pPr>
-              <w:rPr>
-                <w:lang w:val="en-US"/>
-              </w:rPr>
-            </w:pPr>
-            <w:r>
-              <w:rPr>
-                <w:lang w:val="en-US"/>
-              </w:rPr>
-              <w:t>Dilution coefficient (1/s). Dilution affects particle</w:t>
-            </w:r>
-            <w:r>
-              <w:rPr>
-                <w:lang w:val="en-US"/>
-              </w:rPr>
+            <w:shd w:val="clear" w:color="auto" w:fill="D9D9D9" w:themeFill="background1" w:themeFillShade="D9"/>
+            <w:vAlign w:val="center"/>
+          </w:tcPr>
+          <w:p>
+            <w:pPr>
+              <w:jc w:val="center"/>
+            </w:pPr>
+            <w:proofErr w:type="spellStart"/>
+            <w:r>
+              <w:t>Description</w:t>
+            </w:r>
+            <w:proofErr w:type="spellEnd"/>
+          </w:p>
+        </w:tc>
+        <w:tc>
+          <w:tcPr>
+            <w:tcW w:w="1666" w:type="dxa"/>
+            <w:shd w:val="clear" w:color="auto" w:fill="D9D9D9" w:themeFill="background1" w:themeFillShade="D9"/>
+            <w:vAlign w:val="center"/>
+          </w:tcPr>
+          <w:p>
+            <w:pPr>
+              <w:jc w:val="center"/>
+            </w:pPr>
+            <w:proofErr w:type="spellStart"/>
+            <w:r>
+              <w:t>Default</w:t>
+            </w:r>
+            <w:proofErr w:type="spellEnd"/>
+            <w:r>
               <w:t xml:space="preserve"> </w:t>
             </w:r>
-            <w:r>
-              <w:rPr>
-                <w:lang w:val="en-US"/>
-              </w:rPr>
-              <w:t xml:space="preserve">concentration in following way: </w:t>
-            </w:r>
-            <w:proofErr w:type="spellStart"/>
-            <w:r>
-              <w:rPr>
-                <w:lang w:val="en-US"/>
-              </w:rPr>
-              <w:t>dN</w:t>
-            </w:r>
-            <w:proofErr w:type="spellEnd"/>
-            <w:r>
-              <w:rPr>
-                <w:lang w:val="en-US"/>
-              </w:rPr>
-              <w:t>/</w:t>
-            </w:r>
-            <w:proofErr w:type="spellStart"/>
-            <w:r>
-              <w:rPr>
-                <w:lang w:val="en-US"/>
-              </w:rPr>
-              <w:t>dt</w:t>
-            </w:r>
-            <w:proofErr w:type="spellEnd"/>
-            <w:r>
-              <w:rPr>
-                <w:lang w:val="en-US"/>
-              </w:rPr>
-              <w:t xml:space="preserve"> = -</w:t>
-            </w:r>
-            <w:proofErr w:type="spellStart"/>
-            <w:r>
-              <w:rPr>
-                <w:lang w:val="en-US"/>
-              </w:rPr>
-              <w:t>dilu_coeff</w:t>
-            </w:r>
-            <w:proofErr w:type="spellEnd"/>
-            <w:r>
-              <w:rPr>
-                <w:lang w:val="en-US"/>
-              </w:rPr>
-              <w:t xml:space="preserve">*N   (N </w:t>
-            </w:r>
-            <w:r>
-              <w:rPr>
-                <w:lang w:val="en-US"/>
-              </w:rPr>
-              <w:t>is</w:t>
-            </w:r>
-            <w:r>
-              <w:rPr>
-                <w:lang w:val="en-US"/>
-              </w:rPr>
-              <w:t xml:space="preserve"> particle concentration)</w:t>
-            </w:r>
-          </w:p>
-          <w:p>
-            <w:pPr>
-              <w:rPr>
-                <w:lang w:val="en-US"/>
-              </w:rPr>
-            </w:pPr>
-          </w:p>
-          <w:p>
-            <w:pPr>
-              <w:rPr>
-                <w:lang w:val="en-US"/>
-              </w:rPr>
-            </w:pPr>
-            <w:r>
-              <w:rPr>
-                <w:lang w:val="en-US"/>
-              </w:rPr>
-              <w:t xml:space="preserve">Parameter </w:t>
-            </w:r>
-            <w:proofErr w:type="spellStart"/>
-            <w:r>
-              <w:rPr>
-                <w:lang w:val="en-US"/>
-              </w:rPr>
-              <w:t>dilu_coeff</w:t>
-            </w:r>
-            <w:proofErr w:type="spellEnd"/>
-            <w:r>
-              <w:rPr>
-                <w:lang w:val="en-US"/>
-              </w:rPr>
-              <w:t xml:space="preserve"> can be either a scalar or an array. When</w:t>
-            </w:r>
-            <w:r>
-              <w:rPr>
-                <w:lang w:val="en-US"/>
-              </w:rPr>
-              <w:t xml:space="preserve"> </w:t>
-            </w:r>
-            <w:r>
-              <w:rPr>
-                <w:lang w:val="en-US"/>
-              </w:rPr>
-              <w:t>defined as a scalar, dilution coefficient will be constant during the simulation.</w:t>
-            </w:r>
-          </w:p>
-          <w:p>
-            <w:pPr>
-              <w:rPr>
-                <w:lang w:val="en-US"/>
-              </w:rPr>
-            </w:pPr>
-          </w:p>
-          <w:p>
-            <w:pPr>
-              <w:rPr>
-                <w:lang w:val="en-US"/>
-              </w:rPr>
-            </w:pPr>
-            <w:r>
-              <w:rPr>
-                <w:lang w:val="en-US"/>
-              </w:rPr>
-              <w:t xml:space="preserve">If </w:t>
-            </w:r>
-            <w:proofErr w:type="spellStart"/>
-            <w:r>
-              <w:rPr>
-                <w:lang w:val="en-US"/>
-              </w:rPr>
-              <w:t>dilu_coeff</w:t>
-            </w:r>
-            <w:proofErr w:type="spellEnd"/>
-            <w:r>
-              <w:rPr>
-                <w:lang w:val="en-US"/>
-              </w:rPr>
-              <w:t xml:space="preserve"> is an array, it must have two columns; the first column is a time vector and the second one</w:t>
-            </w:r>
-            <w:r>
-              <w:rPr>
-                <w:lang w:val="en-US"/>
-              </w:rPr>
-              <w:t xml:space="preserve"> </w:t>
-            </w:r>
-            <w:r>
-              <w:rPr>
-                <w:lang w:val="en-US"/>
-              </w:rPr>
-              <w:t xml:space="preserve">tells the </w:t>
-            </w:r>
-            <w:proofErr w:type="spellStart"/>
-            <w:r>
-              <w:rPr>
-                <w:lang w:val="en-US"/>
-              </w:rPr>
-              <w:t>dilu_coeff</w:t>
-            </w:r>
-            <w:proofErr w:type="spellEnd"/>
-            <w:r>
-              <w:rPr>
-                <w:lang w:val="en-US"/>
-              </w:rPr>
-              <w:t xml:space="preserve"> value at respective time. The time vector doesn't need to have same length as</w:t>
-            </w:r>
-            <w:r>
-              <w:rPr>
-                <w:lang w:val="en-US"/>
-              </w:rPr>
-              <w:t xml:space="preserve"> </w:t>
-            </w:r>
-            <w:r>
-              <w:rPr>
-                <w:lang w:val="en-US"/>
-              </w:rPr>
-              <w:t xml:space="preserve">parameter </w:t>
-            </w:r>
-            <w:proofErr w:type="spellStart"/>
-            <w:r>
-              <w:rPr>
-                <w:lang w:val="en-US"/>
-              </w:rPr>
-              <w:t>tvect</w:t>
-            </w:r>
-            <w:proofErr w:type="spellEnd"/>
-            <w:r>
-              <w:rPr>
-                <w:lang w:val="en-US"/>
-              </w:rPr>
-              <w:t>. However, the first and last element</w:t>
-            </w:r>
-            <w:r>
-              <w:rPr>
-                <w:lang w:val="en-US"/>
-              </w:rPr>
-              <w:t xml:space="preserve"> </w:t>
-            </w:r>
-            <w:r>
-              <w:rPr>
-                <w:lang w:val="en-US"/>
-              </w:rPr>
-              <w:t xml:space="preserve">of </w:t>
-            </w:r>
-            <w:proofErr w:type="spellStart"/>
-            <w:r>
-              <w:rPr>
-                <w:lang w:val="en-US"/>
-              </w:rPr>
-              <w:t>dilu_coeff's</w:t>
-            </w:r>
-            <w:proofErr w:type="spellEnd"/>
-            <w:r>
-              <w:rPr>
-                <w:lang w:val="en-US"/>
-              </w:rPr>
-              <w:t xml:space="preserve"> first column must have the same values</w:t>
-            </w:r>
-            <w:r>
-              <w:rPr>
-                <w:lang w:val="en-US"/>
-              </w:rPr>
-              <w:t xml:space="preserve"> </w:t>
-            </w:r>
-            <w:r>
-              <w:rPr>
-                <w:lang w:val="en-US"/>
-              </w:rPr>
-              <w:t xml:space="preserve">as respective elements of </w:t>
-            </w:r>
-            <w:proofErr w:type="spellStart"/>
-            <w:r>
-              <w:rPr>
-                <w:lang w:val="en-US"/>
-              </w:rPr>
-              <w:t>tvect</w:t>
-            </w:r>
-            <w:proofErr w:type="spellEnd"/>
-            <w:r>
-              <w:rPr>
-                <w:lang w:val="en-US"/>
-              </w:rPr>
-              <w:t>. If the length of the</w:t>
-            </w:r>
-            <w:r>
-              <w:rPr>
-                <w:lang w:val="en-US"/>
-              </w:rPr>
-              <w:t xml:space="preserve"> </w:t>
-            </w:r>
-            <w:r>
-              <w:rPr>
-                <w:lang w:val="en-US"/>
-              </w:rPr>
-              <w:t xml:space="preserve">array is different than </w:t>
-            </w:r>
-            <w:proofErr w:type="spellStart"/>
-            <w:r>
-              <w:rPr>
-                <w:lang w:val="en-US"/>
-              </w:rPr>
-              <w:t>tvect's</w:t>
-            </w:r>
-            <w:proofErr w:type="spellEnd"/>
-            <w:r>
-              <w:rPr>
-                <w:lang w:val="en-US"/>
-              </w:rPr>
-              <w:t xml:space="preserve"> length, </w:t>
-            </w:r>
-            <w:proofErr w:type="spellStart"/>
-            <w:r>
-              <w:rPr>
-                <w:lang w:val="en-US"/>
-              </w:rPr>
-              <w:t>dilu_coeff</w:t>
-            </w:r>
-            <w:proofErr w:type="spellEnd"/>
-            <w:r>
-              <w:rPr>
-                <w:lang w:val="en-US"/>
-              </w:rPr>
-              <w:t xml:space="preserve"> will be interpolated to same length.</w:t>
-            </w:r>
-          </w:p>
-        </w:tc>
-        <w:tc>
-          <w:tcPr>
-            <w:tcW w:w="1666" w:type="dxa"/>
-            <w:vAlign w:val="center"/>
-          </w:tcPr>
-          <w:p>
-            <w:pPr>
-              <w:jc w:val="center"/>
-              <w:rPr>
-                <w:lang w:val="en-US"/>
-              </w:rPr>
-            </w:pPr>
+            <w:proofErr w:type="spellStart"/>
+            <w:r>
+              <w:t>value</w:t>
+            </w:r>
+            <w:proofErr w:type="spellEnd"/>
           </w:p>
         </w:tc>
       </w:tr>
@@ -3007,7 +2741,7 @@
               <w:rPr>
                 <w:lang w:val="en-US"/>
               </w:rPr>
-              <w:t>satu_conc</w:t>
+              <w:t>dilu_coeff</w:t>
             </w:r>
             <w:proofErr w:type="spellEnd"/>
           </w:p>
@@ -3026,26 +2760,297 @@
               <w:rPr>
                 <w:lang w:val="en-US"/>
               </w:rPr>
-              <w:t xml:space="preserve">The condensing vapor saturation concentration </w:t>
-            </w:r>
-            <w:r>
-              <w:rPr>
-                <w:lang w:val="en-US"/>
-              </w:rPr>
-              <w:t>(1/cm</w:t>
-            </w:r>
-            <w:r>
-              <w:rPr>
-                <w:vertAlign w:val="superscript"/>
-                <w:lang w:val="en-US"/>
-              </w:rPr>
-              <w:t>3</w:t>
-            </w:r>
-            <w:r>
-              <w:rPr>
-                <w:lang w:val="en-US"/>
-              </w:rPr>
-              <w:t>).</w:t>
+              <w:t>Dilution coefficient (1/s). Dilution affects particle</w:t>
+            </w:r>
+            <w:r>
+              <w:rPr>
+                <w:lang w:val="en-US"/>
+              </w:rPr>
+              <w:t xml:space="preserve"> </w:t>
+            </w:r>
+            <w:r>
+              <w:rPr>
+                <w:lang w:val="en-US"/>
+              </w:rPr>
+              <w:t xml:space="preserve">concentration in following way: </w:t>
+            </w:r>
+            <w:proofErr w:type="spellStart"/>
+            <w:r>
+              <w:rPr>
+                <w:lang w:val="en-US"/>
+              </w:rPr>
+              <w:t>dN</w:t>
+            </w:r>
+            <w:proofErr w:type="spellEnd"/>
+            <w:r>
+              <w:rPr>
+                <w:lang w:val="en-US"/>
+              </w:rPr>
+              <w:t>/</w:t>
+            </w:r>
+            <w:proofErr w:type="spellStart"/>
+            <w:r>
+              <w:rPr>
+                <w:lang w:val="en-US"/>
+              </w:rPr>
+              <w:t>dt</w:t>
+            </w:r>
+            <w:proofErr w:type="spellEnd"/>
+            <w:r>
+              <w:rPr>
+                <w:lang w:val="en-US"/>
+              </w:rPr>
+              <w:t xml:space="preserve"> = -</w:t>
+            </w:r>
+            <w:proofErr w:type="spellStart"/>
+            <w:r>
+              <w:rPr>
+                <w:lang w:val="en-US"/>
+              </w:rPr>
+              <w:t>dilu_coeff</w:t>
+            </w:r>
+            <w:proofErr w:type="spellEnd"/>
+            <w:r>
+              <w:rPr>
+                <w:lang w:val="en-US"/>
+              </w:rPr>
+              <w:t xml:space="preserve">*N   (N </w:t>
+            </w:r>
+            <w:r>
+              <w:rPr>
+                <w:lang w:val="en-US"/>
+              </w:rPr>
+              <w:t>is</w:t>
+            </w:r>
+            <w:r>
+              <w:rPr>
+                <w:lang w:val="en-US"/>
+              </w:rPr>
+              <w:t xml:space="preserve"> particle concentration)</w:t>
+            </w:r>
+          </w:p>
+          <w:p>
+            <w:pPr>
+              <w:rPr>
+                <w:lang w:val="en-US"/>
+              </w:rPr>
+            </w:pPr>
+          </w:p>
+          <w:p>
+            <w:pPr>
+              <w:rPr>
+                <w:lang w:val="en-US"/>
+              </w:rPr>
+            </w:pPr>
+            <w:r>
+              <w:rPr>
+                <w:lang w:val="en-US"/>
+              </w:rPr>
+              <w:t xml:space="preserve">Parameter </w:t>
+            </w:r>
+            <w:proofErr w:type="spellStart"/>
+            <w:r>
+              <w:rPr>
+                <w:lang w:val="en-US"/>
+              </w:rPr>
+              <w:t>dilu_coeff</w:t>
+            </w:r>
+            <w:proofErr w:type="spellEnd"/>
+            <w:r>
+              <w:rPr>
+                <w:lang w:val="en-US"/>
+              </w:rPr>
+              <w:t xml:space="preserve"> can be either a scalar or an array. When</w:t>
+            </w:r>
+            <w:r>
+              <w:rPr>
+                <w:lang w:val="en-US"/>
+              </w:rPr>
+              <w:t xml:space="preserve"> </w:t>
+            </w:r>
+            <w:r>
+              <w:rPr>
+                <w:lang w:val="en-US"/>
+              </w:rPr>
+              <w:t>defined as a scalar, dilution coefficient will be constant during the simulation.</w:t>
+            </w:r>
+          </w:p>
+          <w:p>
+            <w:pPr>
+              <w:rPr>
+                <w:lang w:val="en-US"/>
+              </w:rPr>
+            </w:pPr>
+          </w:p>
+          <w:p>
+            <w:pPr>
+              <w:rPr>
+                <w:lang w:val="en-US"/>
+              </w:rPr>
+            </w:pPr>
+            <w:r>
+              <w:rPr>
+                <w:lang w:val="en-US"/>
+              </w:rPr>
+              <w:t xml:space="preserve">If </w:t>
+            </w:r>
+            <w:proofErr w:type="spellStart"/>
+            <w:r>
+              <w:rPr>
+                <w:lang w:val="en-US"/>
+              </w:rPr>
+              <w:t>dilu_coeff</w:t>
+            </w:r>
+            <w:proofErr w:type="spellEnd"/>
+            <w:r>
+              <w:rPr>
+                <w:lang w:val="en-US"/>
+              </w:rPr>
+              <w:t xml:space="preserve"> is an array, it must have two columns; the first column is a time vector and the second one</w:t>
+            </w:r>
+            <w:r>
+              <w:rPr>
+                <w:lang w:val="en-US"/>
+              </w:rPr>
+              <w:t xml:space="preserve"> </w:t>
+            </w:r>
+            <w:r>
+              <w:rPr>
+                <w:lang w:val="en-US"/>
+              </w:rPr>
+              <w:t xml:space="preserve">tells the </w:t>
+            </w:r>
+            <w:proofErr w:type="spellStart"/>
+            <w:r>
+              <w:rPr>
+                <w:lang w:val="en-US"/>
+              </w:rPr>
+              <w:t>dilu_coeff</w:t>
+            </w:r>
+            <w:proofErr w:type="spellEnd"/>
+            <w:r>
+              <w:rPr>
+                <w:lang w:val="en-US"/>
+              </w:rPr>
+              <w:t xml:space="preserve"> value at respective time. The time vector doesn't need to have same length as</w:t>
+            </w:r>
+            <w:r>
+              <w:rPr>
+                <w:lang w:val="en-US"/>
+              </w:rPr>
+              <w:t xml:space="preserve"> </w:t>
+            </w:r>
+            <w:r>
+              <w:rPr>
+                <w:lang w:val="en-US"/>
+              </w:rPr>
+              <w:t xml:space="preserve">parameter </w:t>
+            </w:r>
+            <w:proofErr w:type="spellStart"/>
+            <w:r>
+              <w:rPr>
+                <w:lang w:val="en-US"/>
+              </w:rPr>
+              <w:t>tvect</w:t>
+            </w:r>
+            <w:proofErr w:type="spellEnd"/>
+            <w:r>
+              <w:rPr>
+                <w:lang w:val="en-US"/>
+              </w:rPr>
+              <w:t>. However, the first and last element</w:t>
+            </w:r>
+            <w:r>
+              <w:rPr>
+                <w:lang w:val="en-US"/>
+              </w:rPr>
+              <w:t xml:space="preserve"> </w:t>
+            </w:r>
+            <w:r>
+              <w:rPr>
+                <w:lang w:val="en-US"/>
+              </w:rPr>
+              <w:t xml:space="preserve">of </w:t>
+            </w:r>
+            <w:proofErr w:type="spellStart"/>
+            <w:r>
+              <w:rPr>
+                <w:lang w:val="en-US"/>
+              </w:rPr>
+              <w:t>dilu_coeff's</w:t>
+            </w:r>
+            <w:proofErr w:type="spellEnd"/>
+            <w:r>
+              <w:rPr>
+                <w:lang w:val="en-US"/>
+              </w:rPr>
+              <w:t xml:space="preserve"> first column must have the same values</w:t>
+            </w:r>
+            <w:r>
+              <w:rPr>
+                <w:lang w:val="en-US"/>
+              </w:rPr>
+              <w:t xml:space="preserve"> </w:t>
+            </w:r>
+            <w:r>
+              <w:rPr>
+                <w:lang w:val="en-US"/>
+              </w:rPr>
+              <w:t xml:space="preserve">as respective elements of </w:t>
+            </w:r>
+            <w:proofErr w:type="spellStart"/>
+            <w:r>
+              <w:rPr>
+                <w:lang w:val="en-US"/>
+              </w:rPr>
+              <w:t>tvect</w:t>
+            </w:r>
+            <w:proofErr w:type="spellEnd"/>
+            <w:r>
+              <w:rPr>
+                <w:lang w:val="en-US"/>
+              </w:rPr>
+              <w:t>. If the length of the</w:t>
+            </w:r>
+            <w:r>
+              <w:rPr>
+                <w:lang w:val="en-US"/>
+              </w:rPr>
+              <w:t xml:space="preserve"> </w:t>
+            </w:r>
+            <w:r>
+              <w:rPr>
+                <w:lang w:val="en-US"/>
+              </w:rPr>
+              <w:t xml:space="preserve">array is different than </w:t>
+            </w:r>
+            <w:proofErr w:type="spellStart"/>
+            <w:r>
+              <w:rPr>
+                <w:lang w:val="en-US"/>
+              </w:rPr>
+              <w:t>tvect's</w:t>
+            </w:r>
+            <w:proofErr w:type="spellEnd"/>
+            <w:r>
+              <w:rPr>
+                <w:lang w:val="en-US"/>
+              </w:rPr>
+              <w:t xml:space="preserve"> length, </w:t>
+            </w:r>
+            <w:proofErr w:type="spellStart"/>
+            <w:r>
+              <w:rPr>
+                <w:lang w:val="en-US"/>
+              </w:rPr>
+              <w:t>dilu_coeff</w:t>
+            </w:r>
+            <w:proofErr w:type="spellEnd"/>
+            <w:r>
+              <w:rPr>
+                <w:lang w:val="en-US"/>
+              </w:rPr>
+              <w:t xml:space="preserve"> will be interpolated to same length.</w:t>
             </w:r>
           </w:p>
         </w:tc>
@@ -3077,12 +3082,14 @@
                 <w:lang w:val="en-US"/>
               </w:rPr>
             </w:pPr>
-            <w:r>
-              <w:rPr>
-                <w:lang w:val="en-US"/>
-              </w:rPr>
-              <w:t>lambda</w:t>
-            </w:r>
+            <w:proofErr w:type="spellStart"/>
+            <w:r>
+              <w:rPr>
+                <w:lang w:val="en-US"/>
+              </w:rPr>
+              <w:t>satu_conc</w:t>
+            </w:r>
+            <w:proofErr w:type="spellEnd"/>
           </w:p>
         </w:tc>
         <w:tc>
@@ -3099,7 +3106,26 @@
               <w:rPr>
                 <w:lang w:val="en-US"/>
               </w:rPr>
-              <w:t>The condensing vapor mean free path (m).</w:t>
+              <w:t xml:space="preserve">The condensing vapor saturation concentration </w:t>
+            </w:r>
+            <w:r>
+              <w:rPr>
+                <w:lang w:val="en-US"/>
+              </w:rPr>
+              <w:t>(1/cm</w:t>
+            </w:r>
+            <w:r>
+              <w:rPr>
+                <w:vertAlign w:val="superscript"/>
+                <w:lang w:val="en-US"/>
+              </w:rPr>
+              <w:t>3</w:t>
+            </w:r>
+            <w:r>
+              <w:rPr>
+                <w:lang w:val="en-US"/>
+              </w:rPr>
+              <w:t>).</w:t>
             </w:r>
           </w:p>
         </w:tc>
@@ -3131,14 +3157,12 @@
                 <w:lang w:val="en-US"/>
               </w:rPr>
             </w:pPr>
-            <w:proofErr w:type="spellStart"/>
-            <w:r>
-              <w:rPr>
-                <w:lang w:val="en-US"/>
-              </w:rPr>
-              <w:t>diff_coeff</w:t>
-            </w:r>
-            <w:proofErr w:type="spellEnd"/>
+            <w:r>
+              <w:rPr>
+                <w:lang w:val="en-US"/>
+              </w:rPr>
+              <w:t>lambda</w:t>
+            </w:r>
           </w:p>
         </w:tc>
         <w:tc>
@@ -3155,20 +3179,7 @@
               <w:rPr>
                 <w:lang w:val="en-US"/>
               </w:rPr>
-              <w:t>The condensing vapor diffusion coefficient (cm</w:t>
-            </w:r>
-            <w:r>
-              <w:rPr>
-                <w:vertAlign w:val="superscript"/>
-                <w:lang w:val="en-US"/>
-              </w:rPr>
-              <w:t>2</w:t>
-            </w:r>
-            <w:r>
-              <w:rPr>
-                <w:lang w:val="en-US"/>
-              </w:rPr>
-              <w:t>/s).</w:t>
+              <w:t>The condensing vapor mean free path (m).</w:t>
             </w:r>
           </w:p>
         </w:tc>
@@ -3205,7 +3216,7 @@
               <w:rPr>
                 <w:lang w:val="en-US"/>
               </w:rPr>
-              <w:t>vap_molmass</w:t>
+              <w:t>diff_coeff</w:t>
             </w:r>
             <w:proofErr w:type="spellEnd"/>
           </w:p>
@@ -3224,21 +3235,20 @@
               <w:rPr>
                 <w:lang w:val="en-US"/>
               </w:rPr>
-              <w:t>Molecular mass of condensing vapor (g/</w:t>
-            </w:r>
-            <w:proofErr w:type="spellStart"/>
-            <w:r>
-              <w:rPr>
-                <w:lang w:val="en-US"/>
-              </w:rPr>
-              <w:t>mol</w:t>
-            </w:r>
-            <w:proofErr w:type="spellEnd"/>
-            <w:r>
-              <w:rPr>
-                <w:lang w:val="en-US"/>
-              </w:rPr>
-              <w:t>).</w:t>
+              <w:t>The condensing vapor diffusion coefficient (cm</w:t>
+            </w:r>
+            <w:r>
+              <w:rPr>
+                <w:vertAlign w:val="superscript"/>
+                <w:lang w:val="en-US"/>
+              </w:rPr>
+              <w:t>2</w:t>
+            </w:r>
+            <w:r>
+              <w:rPr>
+                <w:lang w:val="en-US"/>
+              </w:rPr>
+              <w:t>/s).</w:t>
             </w:r>
           </w:p>
         </w:tc>
@@ -3275,7 +3285,7 @@
               <w:rPr>
                 <w:lang w:val="en-US"/>
               </w:rPr>
-              <w:t>particle_dens</w:t>
+              <w:t>vap_molmass</w:t>
             </w:r>
             <w:proofErr w:type="spellEnd"/>
           </w:p>
@@ -3294,23 +3304,16 @@
               <w:rPr>
                 <w:lang w:val="en-US"/>
               </w:rPr>
-              <w:t>Density of particle matter. (</w:t>
-            </w:r>
-            <w:proofErr w:type="gramStart"/>
-            <w:r>
-              <w:rPr>
-                <w:lang w:val="en-US"/>
-              </w:rPr>
-              <w:t>g/cm</w:t>
-            </w:r>
-            <w:r>
-              <w:rPr>
-                <w:vertAlign w:val="superscript"/>
-                <w:lang w:val="en-US"/>
-              </w:rPr>
-              <w:t>3</w:t>
-            </w:r>
-            <w:proofErr w:type="gramEnd"/>
+              <w:t>Molecular mass of condensing vapor (g/</w:t>
+            </w:r>
+            <w:proofErr w:type="spellStart"/>
+            <w:r>
+              <w:rPr>
+                <w:lang w:val="en-US"/>
+              </w:rPr>
+              <w:t>mol</w:t>
+            </w:r>
+            <w:proofErr w:type="spellEnd"/>
             <w:r>
               <w:rPr>
                 <w:lang w:val="en-US"/>
@@ -3352,7 +3355,7 @@
               <w:rPr>
                 <w:lang w:val="en-US"/>
               </w:rPr>
-              <w:t>stick_coeff</w:t>
+              <w:t>particle_dens</w:t>
             </w:r>
             <w:proofErr w:type="spellEnd"/>
           </w:p>
@@ -3371,19 +3374,28 @@
               <w:rPr>
                 <w:lang w:val="en-US"/>
               </w:rPr>
-              <w:t>Sticking coefficient. The probability that vapor</w:t>
-            </w:r>
-            <w:r>
-              <w:rPr>
-                <w:lang w:val="en-US"/>
-              </w:rPr>
-              <w:t xml:space="preserve"> </w:t>
-            </w:r>
-            <w:r>
-              <w:rPr>
-                <w:lang w:val="en-US"/>
-              </w:rPr>
-              <w:t>molecules will stick to aerosol particles.</w:t>
+              <w:t>Density of particle matter. (</w:t>
+            </w:r>
+            <w:proofErr w:type="gramStart"/>
+            <w:r>
+              <w:rPr>
+                <w:lang w:val="en-US"/>
+              </w:rPr>
+              <w:t>g/cm</w:t>
+            </w:r>
+            <w:r>
+              <w:rPr>
+                <w:vertAlign w:val="superscript"/>
+                <w:lang w:val="en-US"/>
+              </w:rPr>
+              <w:t>3</w:t>
+            </w:r>
+            <w:proofErr w:type="gramEnd"/>
+            <w:r>
+              <w:rPr>
+                <w:lang w:val="en-US"/>
+              </w:rPr>
+              <w:t>).</w:t>
             </w:r>
           </w:p>
         </w:tc>
@@ -3415,12 +3427,14 @@
                 <w:lang w:val="en-US"/>
               </w:rPr>
             </w:pPr>
-            <w:r>
-              <w:rPr>
-                <w:lang w:val="en-US"/>
-              </w:rPr>
-              <w:t>Cvap0</w:t>
-            </w:r>
+            <w:proofErr w:type="spellStart"/>
+            <w:r>
+              <w:rPr>
+                <w:lang w:val="en-US"/>
+              </w:rPr>
+              <w:t>stick_coeff</w:t>
+            </w:r>
+            <w:proofErr w:type="spellEnd"/>
           </w:p>
         </w:tc>
         <w:tc>
@@ -3437,20 +3451,19 @@
               <w:rPr>
                 <w:lang w:val="en-US"/>
               </w:rPr>
-              <w:t>Initial condensing vapor concentration (1/cm</w:t>
-            </w:r>
-            <w:r>
-              <w:rPr>
-                <w:vertAlign w:val="superscript"/>
-                <w:lang w:val="en-US"/>
-              </w:rPr>
-              <w:t>3</w:t>
-            </w:r>
-            <w:r>
-              <w:rPr>
-                <w:lang w:val="en-US"/>
-              </w:rPr>
-              <w:t>)</w:t>
+              <w:t>Sticking coefficient. The probability that vapor</w:t>
+            </w:r>
+            <w:r>
+              <w:rPr>
+                <w:lang w:val="en-US"/>
+              </w:rPr>
+              <w:t xml:space="preserve"> </w:t>
+            </w:r>
+            <w:r>
+              <w:rPr>
+                <w:lang w:val="en-US"/>
+              </w:rPr>
+              <w:t>molecules will stick to aerosol particles.</w:t>
             </w:r>
           </w:p>
         </w:tc>
@@ -3486,7 +3499,7 @@
               <w:rPr>
                 <w:lang w:val="en-US"/>
               </w:rPr>
-              <w:t>T</w:t>
+              <w:t>Cvap0</w:t>
             </w:r>
           </w:p>
         </w:tc>
@@ -3504,7 +3517,20 @@
               <w:rPr>
                 <w:lang w:val="en-US"/>
               </w:rPr>
-              <w:t>The temperature (K)</w:t>
+              <w:t>Initial condensing vapor concentration (1/cm</w:t>
+            </w:r>
+            <w:r>
+              <w:rPr>
+                <w:vertAlign w:val="superscript"/>
+                <w:lang w:val="en-US"/>
+              </w:rPr>
+              <w:t>3</w:t>
+            </w:r>
+            <w:r>
+              <w:rPr>
+                <w:lang w:val="en-US"/>
+              </w:rPr>
+              <w:t>)</w:t>
             </w:r>
           </w:p>
         </w:tc>
@@ -3527,21 +3553,20 @@
         <w:tc>
           <w:tcPr>
             <w:tcW w:w="2025" w:type="dxa"/>
-            <w:shd w:val="clear" w:color="auto" w:fill="D9D9D9" w:themeFill="background1" w:themeFillShade="D9"/>
-            <w:vAlign w:val="center"/>
-          </w:tcPr>
-          <w:p>
-            <w:pPr>
-              <w:jc w:val="center"/>
-              <w:rPr>
-                <w:lang w:val="en-US"/>
-              </w:rPr>
-            </w:pPr>
-            <w:r>
-              <w:rPr>
-                <w:lang w:val="en-US"/>
-              </w:rPr>
-              <w:t>TIME VECTOR</w:t>
+            <w:vAlign w:val="center"/>
+          </w:tcPr>
+          <w:p>
+            <w:pPr>
+              <w:jc w:val="center"/>
+              <w:rPr>
+                <w:lang w:val="en-US"/>
+              </w:rPr>
+            </w:pPr>
+            <w:r>
+              <w:rPr>
+                <w:lang w:val="en-US"/>
+              </w:rPr>
+              <w:t>T</w:t>
             </w:r>
           </w:p>
         </w:tc>
@@ -3555,6 +3580,12 @@
                 <w:lang w:val="en-US"/>
               </w:rPr>
             </w:pPr>
+            <w:r>
+              <w:rPr>
+                <w:lang w:val="en-US"/>
+              </w:rPr>
+              <w:t>The temperature (K)</w:t>
+            </w:r>
           </w:p>
         </w:tc>
         <w:tc>
@@ -3576,23 +3607,22 @@
         <w:tc>
           <w:tcPr>
             <w:tcW w:w="2025" w:type="dxa"/>
-            <w:vAlign w:val="center"/>
-          </w:tcPr>
-          <w:p>
-            <w:pPr>
-              <w:jc w:val="center"/>
-              <w:rPr>
-                <w:lang w:val="en-US"/>
-              </w:rPr>
-            </w:pPr>
-            <w:proofErr w:type="spellStart"/>
-            <w:r>
-              <w:rPr>
-                <w:lang w:val="en-US"/>
-              </w:rPr>
-              <w:t>tvect</w:t>
-            </w:r>
-            <w:proofErr w:type="spellEnd"/>
+            <w:shd w:val="clear" w:color="auto" w:fill="D9D9D9" w:themeFill="background1" w:themeFillShade="D9"/>
+            <w:vAlign w:val="center"/>
+          </w:tcPr>
+          <w:p>
+            <w:pPr>
+              <w:jc w:val="center"/>
+              <w:rPr>
+                <w:lang w:val="en-US"/>
+              </w:rPr>
+            </w:pPr>
+            <w:r>
+              <w:rPr>
+                <w:lang w:val="en-US"/>
+              </w:rPr>
+              <w:t>TIME VECTOR</w:t>
+            </w:r>
           </w:p>
         </w:tc>
         <w:tc>
@@ -3605,18 +3635,6 @@
                 <w:lang w:val="en-US"/>
               </w:rPr>
             </w:pPr>
-            <w:r>
-              <w:rPr>
-                <w:lang w:val="en-US"/>
-              </w:rPr>
-              <w:t>The time vector (seconds). Define as row vector.</w:t>
-            </w:r>
-            <w:r>
-              <w:rPr>
-                <w:lang w:val="en-US"/>
-              </w:rPr>
-              <w:t xml:space="preserve"> The vector spacing does not remarkably affect calculation time, but defines only the spacing of the results.</w:t>
-            </w:r>
           </w:p>
         </w:tc>
         <w:tc>
@@ -3638,28 +3656,23 @@
         <w:tc>
           <w:tcPr>
             <w:tcW w:w="2025" w:type="dxa"/>
-            <w:shd w:val="clear" w:color="auto" w:fill="D9D9D9" w:themeFill="background1" w:themeFillShade="D9"/>
-            <w:vAlign w:val="center"/>
-          </w:tcPr>
-          <w:p>
-            <w:pPr>
-              <w:jc w:val="center"/>
-              <w:rPr>
-                <w:lang w:val="en-US"/>
-              </w:rPr>
-            </w:pPr>
-            <w:r>
-              <w:rPr>
-                <w:lang w:val="en-US"/>
-              </w:rPr>
-              <w:t>DISTRIB</w:t>
-            </w:r>
-            <w:r>
-              <w:rPr>
-                <w:lang w:val="en-US"/>
-              </w:rPr>
-              <w:t>UTION PARAMETERS</w:t>
-            </w:r>
+            <w:vAlign w:val="center"/>
+          </w:tcPr>
+          <w:p>
+            <w:pPr>
+              <w:jc w:val="center"/>
+              <w:rPr>
+                <w:lang w:val="en-US"/>
+              </w:rPr>
+            </w:pPr>
+            <w:proofErr w:type="spellStart"/>
+            <w:r>
+              <w:rPr>
+                <w:lang w:val="en-US"/>
+              </w:rPr>
+              <w:t>tvect</w:t>
+            </w:r>
+            <w:proofErr w:type="spellEnd"/>
           </w:p>
         </w:tc>
         <w:tc>
@@ -3672,6 +3685,18 @@
                 <w:lang w:val="en-US"/>
               </w:rPr>
             </w:pPr>
+            <w:r>
+              <w:rPr>
+                <w:lang w:val="en-US"/>
+              </w:rPr>
+              <w:t>The time vector (seconds). Define as row vector.</w:t>
+            </w:r>
+            <w:r>
+              <w:rPr>
+                <w:lang w:val="en-US"/>
+              </w:rPr>
+              <w:t xml:space="preserve"> The vector spacing does not remarkably affect calculation time, but defines only the spacing of the results.</w:t>
+            </w:r>
           </w:p>
         </w:tc>
         <w:tc>
@@ -3693,21 +3718,27 @@
         <w:tc>
           <w:tcPr>
             <w:tcW w:w="2025" w:type="dxa"/>
-            <w:shd w:val="clear" w:color="auto" w:fill="FFFFFF" w:themeFill="background1"/>
-            <w:vAlign w:val="center"/>
-          </w:tcPr>
-          <w:p>
-            <w:pPr>
-              <w:jc w:val="center"/>
-              <w:rPr>
-                <w:lang w:val="en-US"/>
-              </w:rPr>
-            </w:pPr>
-            <w:r>
-              <w:rPr>
-                <w:lang w:val="en-US"/>
-              </w:rPr>
-              <w:t>N0</w:t>
+            <w:shd w:val="clear" w:color="auto" w:fill="D9D9D9" w:themeFill="background1" w:themeFillShade="D9"/>
+            <w:vAlign w:val="center"/>
+          </w:tcPr>
+          <w:p>
+            <w:pPr>
+              <w:jc w:val="center"/>
+              <w:rPr>
+                <w:lang w:val="en-US"/>
+              </w:rPr>
+            </w:pPr>
+            <w:r>
+              <w:rPr>
+                <w:lang w:val="en-US"/>
+              </w:rPr>
+              <w:t>DISTRIB</w:t>
+            </w:r>
+            <w:r>
+              <w:rPr>
+                <w:lang w:val="en-US"/>
+              </w:rPr>
+              <w:t>UTION PARAMETERS</w:t>
             </w:r>
           </w:p>
         </w:tc>
@@ -3721,93 +3752,6 @@
                 <w:lang w:val="en-US"/>
               </w:rPr>
             </w:pPr>
-            <w:r>
-              <w:rPr>
-                <w:lang w:val="en-US"/>
-              </w:rPr>
-              <w:t>Initial total particle concentration (1/cm</w:t>
-            </w:r>
-            <w:r>
-              <w:rPr>
-                <w:vertAlign w:val="superscript"/>
-                <w:lang w:val="en-US"/>
-              </w:rPr>
-              <w:t>3</w:t>
-            </w:r>
-            <w:r>
-              <w:rPr>
-                <w:lang w:val="en-US"/>
-              </w:rPr>
-              <w:t>).</w:t>
-            </w:r>
-          </w:p>
-          <w:p>
-            <w:pPr>
-              <w:rPr>
-                <w:lang w:val="en-US"/>
-              </w:rPr>
-            </w:pPr>
-          </w:p>
-          <w:p>
-            <w:pPr>
-              <w:rPr>
-                <w:lang w:val="en-US"/>
-              </w:rPr>
-            </w:pPr>
-            <w:r>
-              <w:rPr>
-                <w:lang w:val="en-US"/>
-              </w:rPr>
-              <w:t xml:space="preserve">If user wants to create a distribution that consists of several log-normal distributions, N0 can be defined as a vector. Then the total distribution will be a superposition of log-normal distributions. If N0 is defined as N0 = [1e3, 1e5], the first distribution has particle concentration </w:t>
-            </w:r>
-            <w:proofErr w:type="gramStart"/>
-            <w:r>
-              <w:rPr>
-                <w:lang w:val="en-US"/>
-              </w:rPr>
-              <w:t>N0(</w:t>
-            </w:r>
-            <w:proofErr w:type="gramEnd"/>
-            <w:r>
-              <w:rPr>
-                <w:lang w:val="en-US"/>
-              </w:rPr>
-              <w:t xml:space="preserve">1) (= 1e3), standard deviation sigma(1) and mean diameter mu(1). The total particle concentration will then be </w:t>
-            </w:r>
-            <w:proofErr w:type="gramStart"/>
-            <w:r>
-              <w:rPr>
-                <w:lang w:val="en-US"/>
-              </w:rPr>
-              <w:t>N0(</w:t>
-            </w:r>
-            <w:proofErr w:type="gramEnd"/>
-            <w:r>
-              <w:rPr>
-                <w:lang w:val="en-US"/>
-              </w:rPr>
-              <w:t>1) + N0(2).</w:t>
-            </w:r>
-          </w:p>
-          <w:p>
-            <w:pPr>
-              <w:rPr>
-                <w:lang w:val="en-US"/>
-              </w:rPr>
-            </w:pPr>
-          </w:p>
-          <w:p>
-            <w:pPr>
-              <w:rPr>
-                <w:lang w:val="en-US"/>
-              </w:rPr>
-            </w:pPr>
-            <w:r>
-              <w:rPr>
-                <w:lang w:val="en-US"/>
-              </w:rPr>
-              <w:t>Note that each distribution must have values for sigma and mu, so if N0 is a vector, mu and sigma must be vectors of same length.</w:t>
-            </w:r>
           </w:p>
         </w:tc>
         <w:tc>
@@ -3843,7 +3787,7 @@
               <w:rPr>
                 <w:lang w:val="en-US"/>
               </w:rPr>
-              <w:t>mu</w:t>
+              <w:t>N0</w:t>
             </w:r>
           </w:p>
         </w:tc>
@@ -3861,33 +3805,40 @@
               <w:rPr>
                 <w:lang w:val="en-US"/>
               </w:rPr>
-              <w:t>The mean of t</w:t>
-            </w:r>
-            <w:r>
-              <w:rPr>
-                <w:lang w:val="en-US"/>
-              </w:rPr>
-              <w:t>he lognormal size distribution.</w:t>
-            </w:r>
-          </w:p>
-          <w:p>
-            <w:pPr>
-              <w:rPr>
-                <w:lang w:val="en-US"/>
-              </w:rPr>
-            </w:pPr>
-          </w:p>
-          <w:p>
-            <w:pPr>
-              <w:rPr>
-                <w:lang w:val="en-US"/>
-              </w:rPr>
-            </w:pPr>
-            <w:r>
-              <w:rPr>
-                <w:lang w:val="en-US"/>
-              </w:rPr>
-              <w:t xml:space="preserve">If user wants to create a distribution that consists of several log-normal distributions, mu can be defined as a vector. Then the total distribution will be a superposition of n log-normal distributions, so that each distribution is defined by </w:t>
+              <w:t>Initial total particle concentration (1/cm</w:t>
+            </w:r>
+            <w:r>
+              <w:rPr>
+                <w:vertAlign w:val="superscript"/>
+                <w:lang w:val="en-US"/>
+              </w:rPr>
+              <w:t>3</w:t>
+            </w:r>
+            <w:r>
+              <w:rPr>
+                <w:lang w:val="en-US"/>
+              </w:rPr>
+              <w:t>).</w:t>
+            </w:r>
+          </w:p>
+          <w:p>
+            <w:pPr>
+              <w:rPr>
+                <w:lang w:val="en-US"/>
+              </w:rPr>
+            </w:pPr>
+          </w:p>
+          <w:p>
+            <w:pPr>
+              <w:rPr>
+                <w:lang w:val="en-US"/>
+              </w:rPr>
+            </w:pPr>
+            <w:r>
+              <w:rPr>
+                <w:lang w:val="en-US"/>
+              </w:rPr>
+              <w:t xml:space="preserve">If user wants to create a distribution that consists of several log-normal distributions, N0 can be defined as a vector. Then the total distribution will be a superposition of log-normal distributions. If N0 is defined as N0 = [1e3, 1e5], the first distribution has particle concentration </w:t>
             </w:r>
             <w:proofErr w:type="gramStart"/>
             <w:r>
@@ -3896,48 +3847,46 @@
               </w:rPr>
               <w:t>N0(</w:t>
             </w:r>
-            <w:proofErr w:type="spellStart"/>
             <w:proofErr w:type="gramEnd"/>
             <w:r>
               <w:rPr>
                 <w:lang w:val="en-US"/>
               </w:rPr>
-              <w:t>i</w:t>
-            </w:r>
-            <w:proofErr w:type="spellEnd"/>
-            <w:r>
-              <w:rPr>
-                <w:lang w:val="en-US"/>
-              </w:rPr>
-              <w:t>), mu(</w:t>
-            </w:r>
-            <w:proofErr w:type="spellStart"/>
-            <w:r>
-              <w:rPr>
-                <w:lang w:val="en-US"/>
-              </w:rPr>
-              <w:t>i</w:t>
-            </w:r>
-            <w:proofErr w:type="spellEnd"/>
-            <w:r>
-              <w:rPr>
-                <w:lang w:val="en-US"/>
-              </w:rPr>
-              <w:t>) and sigma(</w:t>
-            </w:r>
-            <w:proofErr w:type="spellStart"/>
-            <w:r>
-              <w:rPr>
-                <w:lang w:val="en-US"/>
-              </w:rPr>
-              <w:t>i</w:t>
-            </w:r>
-            <w:proofErr w:type="spellEnd"/>
-            <w:r>
-              <w:rPr>
-                <w:lang w:val="en-US"/>
-              </w:rPr>
-              <w:t>). Thus, if mu is a vector, N0 and sigma must be vectors of same length.</w:t>
+              <w:t xml:space="preserve">1) (= 1e3), standard deviation sigma(1) and mean diameter mu(1). The total particle concentration will then be </w:t>
+            </w:r>
+            <w:proofErr w:type="gramStart"/>
+            <w:r>
+              <w:rPr>
+                <w:lang w:val="en-US"/>
+              </w:rPr>
+              <w:t>N0(</w:t>
+            </w:r>
+            <w:proofErr w:type="gramEnd"/>
+            <w:r>
+              <w:rPr>
+                <w:lang w:val="en-US"/>
+              </w:rPr>
+              <w:t>1) + N0(2).</w:t>
+            </w:r>
+          </w:p>
+          <w:p>
+            <w:pPr>
+              <w:rPr>
+                <w:lang w:val="en-US"/>
+              </w:rPr>
+            </w:pPr>
+          </w:p>
+          <w:p>
+            <w:pPr>
+              <w:rPr>
+                <w:lang w:val="en-US"/>
+              </w:rPr>
+            </w:pPr>
+            <w:r>
+              <w:rPr>
+                <w:lang w:val="en-US"/>
+              </w:rPr>
+              <w:t>Note that each distribution must have values for sigma and mu, so if N0 is a vector, mu and sigma must be vectors of same length.</w:t>
             </w:r>
           </w:p>
         </w:tc>
@@ -3946,22 +3895,6 @@
             <w:tcW w:w="1666" w:type="dxa"/>
             <w:vAlign w:val="center"/>
           </w:tcPr>
-          <w:p>
-            <w:pPr>
-              <w:jc w:val="center"/>
-              <w:rPr>
-                <w:lang w:val="en-US"/>
-              </w:rPr>
-            </w:pPr>
-          </w:p>
-          <w:p>
-            <w:pPr>
-              <w:jc w:val="center"/>
-              <w:rPr>
-                <w:lang w:val="en-US"/>
-              </w:rPr>
-            </w:pPr>
-          </w:p>
           <w:p>
             <w:pPr>
               <w:jc w:val="center"/>
@@ -3986,13 +3919,12 @@
                 <w:lang w:val="en-US"/>
               </w:rPr>
             </w:pPr>
-          </w:p>
-          <w:p>
-            <w:pPr>
-              <w:rPr>
-                <w:lang w:val="en-US"/>
-              </w:rPr>
-            </w:pPr>
+            <w:r>
+              <w:rPr>
+                <w:lang w:val="en-US"/>
+              </w:rPr>
+              <w:t>mu</w:t>
+            </w:r>
           </w:p>
         </w:tc>
         <w:tc>
@@ -4005,6 +3937,88 @@
                 <w:lang w:val="en-US"/>
               </w:rPr>
             </w:pPr>
+            <w:r>
+              <w:rPr>
+                <w:lang w:val="en-US"/>
+              </w:rPr>
+              <w:t>The mean of t</w:t>
+            </w:r>
+            <w:r>
+              <w:rPr>
+                <w:lang w:val="en-US"/>
+              </w:rPr>
+              <w:t>he lognormal size distribution.</w:t>
+            </w:r>
+          </w:p>
+          <w:p>
+            <w:pPr>
+              <w:rPr>
+                <w:lang w:val="en-US"/>
+              </w:rPr>
+            </w:pPr>
+          </w:p>
+          <w:p>
+            <w:pPr>
+              <w:rPr>
+                <w:lang w:val="en-US"/>
+              </w:rPr>
+            </w:pPr>
+            <w:r>
+              <w:rPr>
+                <w:lang w:val="en-US"/>
+              </w:rPr>
+              <w:t xml:space="preserve">If user wants to create a distribution that consists of several log-normal distributions, mu can be defined as a vector. Then the total distribution will be a superposition of n log-normal distributions, so that each distribution is defined by </w:t>
+            </w:r>
+            <w:proofErr w:type="gramStart"/>
+            <w:r>
+              <w:rPr>
+                <w:lang w:val="en-US"/>
+              </w:rPr>
+              <w:t>N0(</w:t>
+            </w:r>
+            <w:proofErr w:type="spellStart"/>
+            <w:proofErr w:type="gramEnd"/>
+            <w:r>
+              <w:rPr>
+                <w:lang w:val="en-US"/>
+              </w:rPr>
+              <w:t>i</w:t>
+            </w:r>
+            <w:proofErr w:type="spellEnd"/>
+            <w:r>
+              <w:rPr>
+                <w:lang w:val="en-US"/>
+              </w:rPr>
+              <w:t>), mu(</w:t>
+            </w:r>
+            <w:proofErr w:type="spellStart"/>
+            <w:r>
+              <w:rPr>
+                <w:lang w:val="en-US"/>
+              </w:rPr>
+              <w:t>i</w:t>
+            </w:r>
+            <w:proofErr w:type="spellEnd"/>
+            <w:r>
+              <w:rPr>
+                <w:lang w:val="en-US"/>
+              </w:rPr>
+              <w:t>) and sigma(</w:t>
+            </w:r>
+            <w:proofErr w:type="spellStart"/>
+            <w:r>
+              <w:rPr>
+                <w:lang w:val="en-US"/>
+              </w:rPr>
+              <w:t>i</w:t>
+            </w:r>
+            <w:proofErr w:type="spellEnd"/>
+            <w:r>
+              <w:rPr>
+                <w:lang w:val="en-US"/>
+              </w:rPr>
+              <w:t>). Thus, if mu is a vector, N0 and sigma must be vectors of same length.</w:t>
+            </w:r>
           </w:p>
         </w:tc>
         <w:tc>
@@ -4012,6 +4026,22 @@
             <w:tcW w:w="1666" w:type="dxa"/>
             <w:vAlign w:val="center"/>
           </w:tcPr>
+          <w:p>
+            <w:pPr>
+              <w:jc w:val="center"/>
+              <w:rPr>
+                <w:lang w:val="en-US"/>
+              </w:rPr>
+            </w:pPr>
+          </w:p>
+          <w:p>
+            <w:pPr>
+              <w:jc w:val="center"/>
+              <w:rPr>
+                <w:lang w:val="en-US"/>
+              </w:rPr>
+            </w:pPr>
+          </w:p>
           <w:p>
             <w:pPr>
               <w:jc w:val="center"/>
@@ -4031,16 +4061,119 @@
           </w:tcPr>
           <w:p>
             <w:pPr>
-              <w:jc w:val="center"/>
-              <w:rPr>
-                <w:lang w:val="en-US"/>
-              </w:rPr>
-            </w:pPr>
-            <w:r>
-              <w:rPr>
-                <w:lang w:val="en-US"/>
-              </w:rPr>
+              <w:rPr>
+                <w:lang w:val="en-US"/>
+              </w:rPr>
+            </w:pPr>
+          </w:p>
+        </w:tc>
+        <w:tc>
+          <w:tcPr>
+            <w:tcW w:w="6163" w:type="dxa"/>
+          </w:tcPr>
+          <w:p>
+            <w:pPr>
+              <w:rPr>
+                <w:lang w:val="en-US"/>
+              </w:rPr>
+            </w:pPr>
+          </w:p>
+        </w:tc>
+        <w:tc>
+          <w:tcPr>
+            <w:tcW w:w="1666" w:type="dxa"/>
+            <w:vAlign w:val="center"/>
+          </w:tcPr>
+          <w:p>
+            <w:pPr>
+              <w:jc w:val="center"/>
+              <w:rPr>
+                <w:lang w:val="en-US"/>
+              </w:rPr>
+            </w:pPr>
+          </w:p>
+        </w:tc>
+      </w:tr>
+      <w:tr>
+        <w:tc>
+          <w:tcPr>
+            <w:tcW w:w="2025" w:type="dxa"/>
+            <w:shd w:val="clear" w:color="auto" w:fill="D9D9D9" w:themeFill="background1" w:themeFillShade="D9"/>
+            <w:vAlign w:val="center"/>
+          </w:tcPr>
+          <w:p>
+            <w:pPr>
+              <w:jc w:val="center"/>
+            </w:pPr>
+            <w:proofErr w:type="spellStart"/>
+            <w:r>
               <w:lastRenderedPageBreak/>
+              <w:t>Parameter</w:t>
+            </w:r>
+            <w:proofErr w:type="spellEnd"/>
+          </w:p>
+        </w:tc>
+        <w:tc>
+          <w:tcPr>
+            <w:tcW w:w="6163" w:type="dxa"/>
+            <w:shd w:val="clear" w:color="auto" w:fill="D9D9D9" w:themeFill="background1" w:themeFillShade="D9"/>
+            <w:vAlign w:val="center"/>
+          </w:tcPr>
+          <w:p>
+            <w:pPr>
+              <w:jc w:val="center"/>
+            </w:pPr>
+            <w:proofErr w:type="spellStart"/>
+            <w:r>
+              <w:t>Description</w:t>
+            </w:r>
+            <w:proofErr w:type="spellEnd"/>
+          </w:p>
+        </w:tc>
+        <w:tc>
+          <w:tcPr>
+            <w:tcW w:w="1666" w:type="dxa"/>
+            <w:shd w:val="clear" w:color="auto" w:fill="D9D9D9" w:themeFill="background1" w:themeFillShade="D9"/>
+            <w:vAlign w:val="center"/>
+          </w:tcPr>
+          <w:p>
+            <w:pPr>
+              <w:jc w:val="center"/>
+            </w:pPr>
+            <w:proofErr w:type="spellStart"/>
+            <w:r>
+              <w:t>Default</w:t>
+            </w:r>
+            <w:proofErr w:type="spellEnd"/>
+            <w:r>
+              <w:t xml:space="preserve"> </w:t>
+            </w:r>
+            <w:proofErr w:type="spellStart"/>
+            <w:r>
+              <w:t>value</w:t>
+            </w:r>
+            <w:proofErr w:type="spellEnd"/>
+          </w:p>
+        </w:tc>
+      </w:tr>
+      <w:tr>
+        <w:tc>
+          <w:tcPr>
+            <w:tcW w:w="2025" w:type="dxa"/>
+            <w:shd w:val="clear" w:color="auto" w:fill="FFFFFF" w:themeFill="background1"/>
+            <w:vAlign w:val="center"/>
+          </w:tcPr>
+          <w:p>
+            <w:pPr>
+              <w:jc w:val="center"/>
+              <w:rPr>
+                <w:lang w:val="en-US"/>
+              </w:rPr>
+            </w:pPr>
+            <w:r>
+              <w:rPr>
+                <w:lang w:val="en-US"/>
+              </w:rPr>
               <w:t>sigma</w:t>
             </w:r>
           </w:p>
@@ -4676,13 +4809,7 @@
               <w:rPr>
                 <w:lang w:val="en-US"/>
               </w:rPr>
-              <w:t>T</w:t>
-            </w:r>
-            <w:r>
-              <w:rPr>
-                <w:lang w:val="en-US"/>
-              </w:rPr>
-              <w:t xml:space="preserve">he size grid is created between </w:t>
+              <w:t xml:space="preserve">The size grid is created between </w:t>
             </w:r>
             <m:oMath>
               <m:sSup>
@@ -4758,28 +4885,7 @@
                 <w:rFonts w:eastAsiaTheme="minorEastAsia"/>
                 <w:lang w:val="en-US"/>
               </w:rPr>
-              <w:t xml:space="preserve"> and</w:t>
-            </w:r>
-            <w:r>
-              <w:rPr>
-                <w:rFonts w:eastAsiaTheme="minorEastAsia"/>
-                <w:lang w:val="en-US"/>
-              </w:rPr>
-              <w:t xml:space="preserve"> the number of grid points is defined by parameter ‘sections’.</w:t>
-            </w:r>
-            <w:r>
-              <w:rPr>
-                <w:rFonts w:eastAsiaTheme="minorEastAsia"/>
-                <w:lang w:val="en-US"/>
-              </w:rPr>
-              <w:t xml:space="preserve"> The grid is logarithmically spaced.</w:t>
-            </w:r>
-            <w:r>
-              <w:rPr>
-                <w:rFonts w:eastAsiaTheme="minorEastAsia"/>
-                <w:lang w:val="en-US"/>
-              </w:rPr>
-              <w:t xml:space="preserve"> Particles are then placed in the sections according to their diameter.</w:t>
+              <w:t xml:space="preserve"> and the number of grid points is defined by parameter ‘sections’. The grid is logarithmically spaced. Particles are then placed in the sections according to their diameter.</w:t>
             </w:r>
           </w:p>
           <w:p>
@@ -5001,14 +5107,6 @@
                 <w:lang w:val="en-US"/>
               </w:rPr>
             </w:pPr>
-          </w:p>
-          <w:p>
-            <w:pPr>
-              <w:jc w:val="both"/>
-              <w:rPr>
-                <w:lang w:val="en-US"/>
-              </w:rPr>
-            </w:pPr>
             <w:bookmarkStart w:id="0" w:name="_GoBack"/>
             <w:bookmarkEnd w:id="0"/>
           </w:p>
@@ -5025,6 +5123,71 @@
                 <w:lang w:val="en-US"/>
               </w:rPr>
             </w:pPr>
+          </w:p>
+        </w:tc>
+      </w:tr>
+      <w:tr>
+        <w:trPr>
+          <w:trHeight w:val="283"/>
+        </w:trPr>
+        <w:tc>
+          <w:tcPr>
+            <w:tcW w:w="2025" w:type="dxa"/>
+            <w:shd w:val="clear" w:color="auto" w:fill="D9D9D9" w:themeFill="background1" w:themeFillShade="D9"/>
+            <w:vAlign w:val="center"/>
+          </w:tcPr>
+          <w:p>
+            <w:pPr>
+              <w:jc w:val="center"/>
+            </w:pPr>
+            <w:proofErr w:type="spellStart"/>
+            <w:r>
+              <w:lastRenderedPageBreak/>
+              <w:t>Parameter</w:t>
+            </w:r>
+            <w:proofErr w:type="spellEnd"/>
+          </w:p>
+        </w:tc>
+        <w:tc>
+          <w:tcPr>
+            <w:tcW w:w="6163" w:type="dxa"/>
+            <w:shd w:val="clear" w:color="auto" w:fill="D9D9D9" w:themeFill="background1" w:themeFillShade="D9"/>
+            <w:vAlign w:val="center"/>
+          </w:tcPr>
+          <w:p>
+            <w:pPr>
+              <w:jc w:val="center"/>
+            </w:pPr>
+            <w:proofErr w:type="spellStart"/>
+            <w:r>
+              <w:t>Description</w:t>
+            </w:r>
+            <w:proofErr w:type="spellEnd"/>
+          </w:p>
+        </w:tc>
+        <w:tc>
+          <w:tcPr>
+            <w:tcW w:w="1666" w:type="dxa"/>
+            <w:shd w:val="clear" w:color="auto" w:fill="D9D9D9" w:themeFill="background1" w:themeFillShade="D9"/>
+            <w:vAlign w:val="center"/>
+          </w:tcPr>
+          <w:p>
+            <w:pPr>
+              <w:jc w:val="center"/>
+            </w:pPr>
+            <w:proofErr w:type="spellStart"/>
+            <w:r>
+              <w:t>Default</w:t>
+            </w:r>
+            <w:proofErr w:type="spellEnd"/>
+            <w:r>
+              <w:t xml:space="preserve"> </w:t>
+            </w:r>
+            <w:proofErr w:type="spellStart"/>
+            <w:r>
+              <w:t>value</w:t>
+            </w:r>
+            <w:proofErr w:type="spellEnd"/>
           </w:p>
         </w:tc>
       </w:tr>
@@ -5049,7 +5212,6 @@
               <w:rPr>
                 <w:lang w:val="en-US"/>
               </w:rPr>
-              <w:lastRenderedPageBreak/>
               <w:t>TOLERANCE PARAMETERS</w:t>
             </w:r>
           </w:p>
@@ -7447,7 +7609,7 @@
 </file>
 
 <file path=customXml/itemProps1.xml><?xml version="1.0" encoding="utf-8"?>
-<ds:datastoreItem xmlns:ds="http://schemas.openxmlformats.org/officeDocument/2006/customXml" ds:itemID="{471EE25E-7EDE-42E3-8897-01D463266183}">
+<ds:datastoreItem xmlns:ds="http://schemas.openxmlformats.org/officeDocument/2006/customXml" ds:itemID="{A1CF5E83-A007-44AB-86CC-1C68D06DD9F6}">
   <ds:schemaRefs>
     <ds:schemaRef ds:uri="http://schemas.openxmlformats.org/officeDocument/2006/bibliography"/>
   </ds:schemaRefs>

</xml_diff>

<commit_message>
Test script for mass conservation
</commit_message>
<xml_diff>
--- a/chamber_model_manual.docx
+++ b/chamber_model_manual.docx
@@ -24,11 +24,9 @@
             <w:pPr>
               <w:jc w:val="center"/>
             </w:pPr>
-            <w:proofErr w:type="spellStart"/>
             <w:r>
               <w:t>Parameter</w:t>
             </w:r>
-            <w:proofErr w:type="spellEnd"/>
           </w:p>
         </w:tc>
         <w:tc>
@@ -41,11 +39,9 @@
             <w:pPr>
               <w:jc w:val="center"/>
             </w:pPr>
-            <w:proofErr w:type="spellStart"/>
             <w:r>
               <w:t>Description</w:t>
             </w:r>
-            <w:proofErr w:type="spellEnd"/>
           </w:p>
         </w:tc>
         <w:tc>
@@ -58,19 +54,9 @@
             <w:pPr>
               <w:jc w:val="center"/>
             </w:pPr>
-            <w:proofErr w:type="spellStart"/>
-            <w:r>
-              <w:t>Default</w:t>
-            </w:r>
-            <w:proofErr w:type="spellEnd"/>
-            <w:r>
-              <w:t xml:space="preserve"> </w:t>
-            </w:r>
-            <w:proofErr w:type="spellStart"/>
-            <w:r>
-              <w:t>value</w:t>
-            </w:r>
-            <w:proofErr w:type="spellEnd"/>
+            <w:r>
+              <w:t>Default value</w:t>
+            </w:r>
           </w:p>
         </w:tc>
       </w:tr>
@@ -118,11 +104,9 @@
             <w:pPr>
               <w:jc w:val="center"/>
             </w:pPr>
-            <w:proofErr w:type="spellStart"/>
             <w:r>
               <w:t>dilu_on</w:t>
             </w:r>
-            <w:proofErr w:type="spellEnd"/>
           </w:p>
         </w:tc>
         <w:tc>
@@ -149,19 +133,11 @@
               </w:rPr>
               <w:t xml:space="preserve"> </w:t>
             </w:r>
-            <w:proofErr w:type="spellStart"/>
-            <w:r>
-              <w:rPr>
-                <w:lang w:val="en-US"/>
-              </w:rPr>
-              <w:t>dilu_on</w:t>
-            </w:r>
-            <w:proofErr w:type="spellEnd"/>
-            <w:r>
-              <w:rPr>
-                <w:lang w:val="en-US"/>
-              </w:rPr>
-              <w:t xml:space="preserve"> = 0, the</w:t>
+            <w:r>
+              <w:rPr>
+                <w:lang w:val="en-US"/>
+              </w:rPr>
+              <w:t>dilu_on = 0, the</w:t>
             </w:r>
             <w:r>
               <w:rPr>
@@ -203,21 +179,7 @@
               <w:rPr>
                 <w:lang w:val="en-US"/>
               </w:rPr>
-              <w:t xml:space="preserve">f </w:t>
-            </w:r>
-            <w:proofErr w:type="spellStart"/>
-            <w:r>
-              <w:rPr>
-                <w:lang w:val="en-US"/>
-              </w:rPr>
-              <w:t>dilu_on</w:t>
-            </w:r>
-            <w:proofErr w:type="spellEnd"/>
-            <w:r>
-              <w:rPr>
-                <w:lang w:val="en-US"/>
-              </w:rPr>
-              <w:t xml:space="preserve"> = 1, the aerosol will d</w:t>
+              <w:t>f dilu_on = 1, the aerosol will d</w:t>
             </w:r>
             <w:r>
               <w:rPr>
@@ -243,19 +205,11 @@
               </w:rPr>
               <w:t xml:space="preserve"> </w:t>
             </w:r>
-            <w:proofErr w:type="spellStart"/>
-            <w:r>
-              <w:rPr>
-                <w:lang w:val="en-US"/>
-              </w:rPr>
-              <w:t>dilu_coeff</w:t>
-            </w:r>
-            <w:proofErr w:type="spellEnd"/>
-            <w:r>
-              <w:rPr>
-                <w:lang w:val="en-US"/>
-              </w:rPr>
-              <w:t>.</w:t>
+            <w:r>
+              <w:rPr>
+                <w:lang w:val="en-US"/>
+              </w:rPr>
+              <w:t>dilu_coeff.</w:t>
             </w:r>
           </w:p>
         </w:tc>
@@ -293,14 +247,12 @@
                 <w:lang w:val="en-US"/>
               </w:rPr>
             </w:pPr>
-            <w:proofErr w:type="spellStart"/>
             <w:r>
               <w:rPr>
                 <w:lang w:val="en-US"/>
               </w:rPr>
               <w:t>coag_on</w:t>
             </w:r>
-            <w:proofErr w:type="spellEnd"/>
           </w:p>
         </w:tc>
         <w:tc>
@@ -325,19 +277,11 @@
               </w:rPr>
               <w:t xml:space="preserve"> </w:t>
             </w:r>
-            <w:proofErr w:type="spellStart"/>
-            <w:r>
-              <w:rPr>
-                <w:lang w:val="en-US"/>
-              </w:rPr>
-              <w:t>coag_on</w:t>
-            </w:r>
-            <w:proofErr w:type="spellEnd"/>
-            <w:r>
-              <w:rPr>
-                <w:lang w:val="en-US"/>
-              </w:rPr>
-              <w:t xml:space="preserve"> = 0, th</w:t>
+            <w:r>
+              <w:rPr>
+                <w:lang w:val="en-US"/>
+              </w:rPr>
+              <w:t>coag_on = 0, th</w:t>
             </w:r>
             <w:r>
               <w:rPr>
@@ -345,19 +289,11 @@
               </w:rPr>
               <w:t xml:space="preserve">e particles won't coagulate. If </w:t>
             </w:r>
-            <w:proofErr w:type="spellStart"/>
-            <w:r>
-              <w:rPr>
-                <w:lang w:val="en-US"/>
-              </w:rPr>
-              <w:t>coag_on</w:t>
-            </w:r>
-            <w:proofErr w:type="spellEnd"/>
-            <w:r>
-              <w:rPr>
-                <w:lang w:val="en-US"/>
-              </w:rPr>
-              <w:t xml:space="preserve"> = 1, the coagulation is set on.</w:t>
+            <w:r>
+              <w:rPr>
+                <w:lang w:val="en-US"/>
+              </w:rPr>
+              <w:t>coag_on = 1, the coagulation is set on.</w:t>
             </w:r>
           </w:p>
         </w:tc>
@@ -395,14 +331,12 @@
                 <w:lang w:val="en-US"/>
               </w:rPr>
             </w:pPr>
-            <w:proofErr w:type="spellStart"/>
             <w:r>
               <w:rPr>
                 <w:lang w:val="en-US"/>
               </w:rPr>
               <w:t>sedi_on</w:t>
             </w:r>
-            <w:proofErr w:type="spellEnd"/>
           </w:p>
         </w:tc>
         <w:tc>
@@ -427,19 +361,11 @@
               </w:rPr>
               <w:t xml:space="preserve"> </w:t>
             </w:r>
-            <w:proofErr w:type="spellStart"/>
-            <w:r>
-              <w:rPr>
-                <w:lang w:val="en-US"/>
-              </w:rPr>
-              <w:t>sedi_on</w:t>
-            </w:r>
-            <w:proofErr w:type="spellEnd"/>
-            <w:r>
-              <w:rPr>
-                <w:lang w:val="en-US"/>
-              </w:rPr>
-              <w:t xml:space="preserve"> = 0, sedimentation is turned off. If</w:t>
+            <w:r>
+              <w:rPr>
+                <w:lang w:val="en-US"/>
+              </w:rPr>
+              <w:t>sedi_on = 0, sedimentation is turned off. If</w:t>
             </w:r>
             <w:r>
               <w:rPr>
@@ -447,19 +373,11 @@
               </w:rPr>
               <w:t xml:space="preserve"> </w:t>
             </w:r>
-            <w:proofErr w:type="spellStart"/>
-            <w:r>
-              <w:rPr>
-                <w:lang w:val="en-US"/>
-              </w:rPr>
-              <w:t>sedi_on</w:t>
-            </w:r>
-            <w:proofErr w:type="spellEnd"/>
-            <w:r>
-              <w:rPr>
-                <w:lang w:val="en-US"/>
-              </w:rPr>
-              <w:t xml:space="preserve"> = 1, sedimentation will occur. Only usable for</w:t>
+            <w:r>
+              <w:rPr>
+                <w:lang w:val="en-US"/>
+              </w:rPr>
+              <w:t>sedi_on = 1, sedimentation will occur. Only usable for</w:t>
             </w:r>
             <w:r>
               <w:rPr>
@@ -509,7 +427,6 @@
                 <w:lang w:val="en-US"/>
               </w:rPr>
             </w:pPr>
-            <w:proofErr w:type="spellStart"/>
             <w:r>
               <w:rPr>
                 <w:lang w:val="en-US"/>
@@ -522,7 +439,6 @@
               </w:rPr>
               <w:t>is_vect</w:t>
             </w:r>
-            <w:proofErr w:type="spellEnd"/>
           </w:p>
         </w:tc>
         <w:tc>
@@ -539,21 +455,7 @@
               <w:rPr>
                 <w:lang w:val="en-US"/>
               </w:rPr>
-              <w:t xml:space="preserve">Defines whether the parameter </w:t>
-            </w:r>
-            <w:proofErr w:type="spellStart"/>
-            <w:r>
-              <w:rPr>
-                <w:lang w:val="en-US"/>
-              </w:rPr>
-              <w:t>gas_source</w:t>
-            </w:r>
-            <w:proofErr w:type="spellEnd"/>
-            <w:r>
-              <w:rPr>
-                <w:lang w:val="en-US"/>
-              </w:rPr>
-              <w:t xml:space="preserve"> is a</w:t>
+              <w:t>Defines whether the parameter gas_source is a</w:t>
             </w:r>
             <w:r>
               <w:rPr>
@@ -577,21 +479,7 @@
               <w:rPr>
                 <w:lang w:val="en-US"/>
               </w:rPr>
-              <w:t xml:space="preserve">program checks if </w:t>
-            </w:r>
-            <w:proofErr w:type="spellStart"/>
-            <w:r>
-              <w:rPr>
-                <w:lang w:val="en-US"/>
-              </w:rPr>
-              <w:t>gas_source</w:t>
-            </w:r>
-            <w:proofErr w:type="spellEnd"/>
-            <w:r>
-              <w:rPr>
-                <w:lang w:val="en-US"/>
-              </w:rPr>
-              <w:t xml:space="preserve"> is an array or not and</w:t>
+              <w:t>program checks if gas_source is an array or not and</w:t>
             </w:r>
             <w:r>
               <w:rPr>
@@ -635,14 +523,12 @@
                 <w:lang w:val="en-US"/>
               </w:rPr>
             </w:pPr>
-            <w:proofErr w:type="spellStart"/>
             <w:r>
               <w:rPr>
                 <w:lang w:val="en-US"/>
               </w:rPr>
               <w:t>dilu_vect_on</w:t>
             </w:r>
-            <w:proofErr w:type="spellEnd"/>
           </w:p>
         </w:tc>
         <w:tc>
@@ -659,21 +545,7 @@
               <w:rPr>
                 <w:lang w:val="en-US"/>
               </w:rPr>
-              <w:t xml:space="preserve">Defines whether the parameter </w:t>
-            </w:r>
-            <w:proofErr w:type="spellStart"/>
-            <w:r>
-              <w:rPr>
-                <w:lang w:val="en-US"/>
-              </w:rPr>
-              <w:t>dilu_coeff</w:t>
-            </w:r>
-            <w:proofErr w:type="spellEnd"/>
-            <w:r>
-              <w:rPr>
-                <w:lang w:val="en-US"/>
-              </w:rPr>
-              <w:t xml:space="preserve"> is an array or</w:t>
+              <w:t>Defines whether the parameter dilu_coeff is an array or</w:t>
             </w:r>
             <w:r>
               <w:rPr>
@@ -697,21 +569,7 @@
               <w:rPr>
                 <w:lang w:val="en-US"/>
               </w:rPr>
-              <w:t xml:space="preserve">program checks if </w:t>
-            </w:r>
-            <w:proofErr w:type="spellStart"/>
-            <w:r>
-              <w:rPr>
-                <w:lang w:val="en-US"/>
-              </w:rPr>
-              <w:t>dilu_coeff</w:t>
-            </w:r>
-            <w:proofErr w:type="spellEnd"/>
-            <w:r>
-              <w:rPr>
-                <w:lang w:val="en-US"/>
-              </w:rPr>
-              <w:t xml:space="preserve"> is an array or scalar and sets the value to 1 or 0 respectively.</w:t>
+              <w:t>program checks if dilu_coeff is an array or scalar and sets the value to 1 or 0 respectively.</w:t>
             </w:r>
           </w:p>
         </w:tc>
@@ -743,14 +601,12 @@
                 <w:lang w:val="en-US"/>
               </w:rPr>
             </w:pPr>
-            <w:proofErr w:type="spellStart"/>
             <w:r>
               <w:rPr>
                 <w:lang w:val="en-US"/>
               </w:rPr>
               <w:t>part_source_is_vect</w:t>
             </w:r>
-            <w:proofErr w:type="spellEnd"/>
           </w:p>
         </w:tc>
         <w:tc>
@@ -769,14 +625,12 @@
               </w:rPr>
               <w:t xml:space="preserve">Defines whether the parameter </w:t>
             </w:r>
-            <w:proofErr w:type="spellStart"/>
             <w:r>
               <w:rPr>
                 <w:lang w:val="en-US"/>
               </w:rPr>
               <w:t>part_source</w:t>
             </w:r>
-            <w:proofErr w:type="spellEnd"/>
             <w:r>
               <w:rPr>
                 <w:lang w:val="en-US"/>
@@ -807,14 +661,12 @@
               </w:rPr>
               <w:t xml:space="preserve">program checks if </w:t>
             </w:r>
-            <w:proofErr w:type="spellStart"/>
             <w:r>
               <w:rPr>
                 <w:lang w:val="en-US"/>
               </w:rPr>
               <w:t>part_source</w:t>
             </w:r>
-            <w:proofErr w:type="spellEnd"/>
             <w:r>
               <w:rPr>
                 <w:lang w:val="en-US"/>
@@ -851,14 +703,12 @@
                 <w:lang w:val="en-US"/>
               </w:rPr>
             </w:pPr>
-            <w:proofErr w:type="spellStart"/>
             <w:r>
               <w:rPr>
                 <w:lang w:val="en-US"/>
               </w:rPr>
               <w:t>coag_mode</w:t>
             </w:r>
-            <w:proofErr w:type="spellEnd"/>
           </w:p>
         </w:tc>
         <w:tc>
@@ -887,21 +737,7 @@
               <w:rPr>
                 <w:lang w:val="en-US"/>
               </w:rPr>
-              <w:t>agglomerate. Value should be either '</w:t>
-            </w:r>
-            <w:proofErr w:type="spellStart"/>
-            <w:r>
-              <w:rPr>
-                <w:lang w:val="en-US"/>
-              </w:rPr>
-              <w:t>coag</w:t>
-            </w:r>
-            <w:proofErr w:type="spellEnd"/>
-            <w:r>
-              <w:rPr>
-                <w:lang w:val="en-US"/>
-              </w:rPr>
-              <w:t>' for normal</w:t>
+              <w:t>agglomerate. Value should be either 'coag' for normal</w:t>
             </w:r>
             <w:r>
               <w:rPr>
@@ -913,21 +749,7 @@
               <w:rPr>
                 <w:lang w:val="en-US"/>
               </w:rPr>
-              <w:t>coagulation or '</w:t>
-            </w:r>
-            <w:proofErr w:type="spellStart"/>
-            <w:r>
-              <w:rPr>
-                <w:lang w:val="en-US"/>
-              </w:rPr>
-              <w:t>aggl</w:t>
-            </w:r>
-            <w:proofErr w:type="spellEnd"/>
-            <w:r>
-              <w:rPr>
-                <w:lang w:val="en-US"/>
-              </w:rPr>
-              <w:t>' for agglomeration. Agglomeration</w:t>
+              <w:t>coagulation or 'aggl' for agglomeration. Agglomeration</w:t>
             </w:r>
             <w:r>
               <w:rPr>
@@ -995,14 +817,12 @@
                 <w:lang w:val="en-US"/>
               </w:rPr>
             </w:pPr>
-            <w:proofErr w:type="spellStart"/>
             <w:r>
               <w:rPr>
                 <w:lang w:val="en-US"/>
               </w:rPr>
               <w:t>coag_num</w:t>
             </w:r>
-            <w:proofErr w:type="spellEnd"/>
           </w:p>
         </w:tc>
         <w:tc>
@@ -1019,21 +839,7 @@
               <w:rPr>
                 <w:lang w:val="en-US"/>
               </w:rPr>
-              <w:t xml:space="preserve">Numerical representative of </w:t>
-            </w:r>
-            <w:proofErr w:type="spellStart"/>
-            <w:r>
-              <w:rPr>
-                <w:lang w:val="en-US"/>
-              </w:rPr>
-              <w:t>coag_mode</w:t>
-            </w:r>
-            <w:proofErr w:type="spellEnd"/>
-            <w:r>
-              <w:rPr>
-                <w:lang w:val="en-US"/>
-              </w:rPr>
-              <w:t>.</w:t>
+              <w:t>Numerical representative of coag_mode.</w:t>
             </w:r>
             <w:r>
               <w:rPr>
@@ -1045,49 +851,7 @@
               <w:rPr>
                 <w:lang w:val="en-US"/>
               </w:rPr>
-              <w:t xml:space="preserve">If </w:t>
-            </w:r>
-            <w:proofErr w:type="spellStart"/>
-            <w:r>
-              <w:rPr>
-                <w:lang w:val="en-US"/>
-              </w:rPr>
-              <w:t>coag_mode</w:t>
-            </w:r>
-            <w:proofErr w:type="spellEnd"/>
-            <w:r>
-              <w:rPr>
-                <w:lang w:val="en-US"/>
-              </w:rPr>
-              <w:t xml:space="preserve"> == '</w:t>
-            </w:r>
-            <w:proofErr w:type="spellStart"/>
-            <w:r>
-              <w:rPr>
-                <w:lang w:val="en-US"/>
-              </w:rPr>
-              <w:t>coag</w:t>
-            </w:r>
-            <w:proofErr w:type="spellEnd"/>
-            <w:r>
-              <w:rPr>
-                <w:lang w:val="en-US"/>
-              </w:rPr>
-              <w:t xml:space="preserve">' =&gt; </w:t>
-            </w:r>
-            <w:proofErr w:type="spellStart"/>
-            <w:r>
-              <w:rPr>
-                <w:lang w:val="en-US"/>
-              </w:rPr>
-              <w:t>coag_num</w:t>
-            </w:r>
-            <w:proofErr w:type="spellEnd"/>
-            <w:r>
-              <w:rPr>
-                <w:lang w:val="en-US"/>
-              </w:rPr>
-              <w:t xml:space="preserve"> = 1.</w:t>
+              <w:t>If coag_mode == 'coag' =&gt; coag_num = 1.</w:t>
             </w:r>
             <w:r>
               <w:rPr>
@@ -1099,49 +863,7 @@
               <w:rPr>
                 <w:lang w:val="en-US"/>
               </w:rPr>
-              <w:t xml:space="preserve">If </w:t>
-            </w:r>
-            <w:proofErr w:type="spellStart"/>
-            <w:r>
-              <w:rPr>
-                <w:lang w:val="en-US"/>
-              </w:rPr>
-              <w:t>coag_mode</w:t>
-            </w:r>
-            <w:proofErr w:type="spellEnd"/>
-            <w:r>
-              <w:rPr>
-                <w:lang w:val="en-US"/>
-              </w:rPr>
-              <w:t xml:space="preserve"> == '</w:t>
-            </w:r>
-            <w:proofErr w:type="spellStart"/>
-            <w:r>
-              <w:rPr>
-                <w:lang w:val="en-US"/>
-              </w:rPr>
-              <w:t>aggl</w:t>
-            </w:r>
-            <w:proofErr w:type="spellEnd"/>
-            <w:r>
-              <w:rPr>
-                <w:lang w:val="en-US"/>
-              </w:rPr>
-              <w:t xml:space="preserve">' =&gt; </w:t>
-            </w:r>
-            <w:proofErr w:type="spellStart"/>
-            <w:r>
-              <w:rPr>
-                <w:lang w:val="en-US"/>
-              </w:rPr>
-              <w:t>coag_num</w:t>
-            </w:r>
-            <w:proofErr w:type="spellEnd"/>
-            <w:r>
-              <w:rPr>
-                <w:lang w:val="en-US"/>
-              </w:rPr>
-              <w:t xml:space="preserve"> = 0. This cannot be set directly by user, but the program</w:t>
+              <w:t>If coag_mode == 'aggl' =&gt; coag_num = 0. This cannot be set directly by user, but the program</w:t>
             </w:r>
             <w:r>
               <w:rPr>
@@ -1153,21 +875,7 @@
               <w:rPr>
                 <w:lang w:val="en-US"/>
               </w:rPr>
-              <w:t xml:space="preserve">sets it based on the value of </w:t>
-            </w:r>
-            <w:proofErr w:type="spellStart"/>
-            <w:r>
-              <w:rPr>
-                <w:lang w:val="en-US"/>
-              </w:rPr>
-              <w:t>coag_mode</w:t>
-            </w:r>
-            <w:proofErr w:type="spellEnd"/>
-            <w:r>
-              <w:rPr>
-                <w:lang w:val="en-US"/>
-              </w:rPr>
-              <w:t>.</w:t>
+              <w:t>sets it based on the value of coag_mode.</w:t>
             </w:r>
           </w:p>
         </w:tc>
@@ -1199,14 +907,12 @@
                 <w:lang w:val="en-US"/>
               </w:rPr>
             </w:pPr>
-            <w:proofErr w:type="spellStart"/>
             <w:r>
               <w:rPr>
                 <w:lang w:val="en-US"/>
               </w:rPr>
               <w:t>fixed_sections</w:t>
             </w:r>
-            <w:proofErr w:type="spellEnd"/>
           </w:p>
         </w:tc>
         <w:tc>
@@ -1223,21 +929,7 @@
               <w:rPr>
                 <w:lang w:val="en-US"/>
               </w:rPr>
-              <w:t xml:space="preserve">Defines whether the model will use fixed or moving sections. If </w:t>
-            </w:r>
-            <w:proofErr w:type="spellStart"/>
-            <w:r>
-              <w:rPr>
-                <w:lang w:val="en-US"/>
-              </w:rPr>
-              <w:t>fixed_sections</w:t>
-            </w:r>
-            <w:proofErr w:type="spellEnd"/>
-            <w:r>
-              <w:rPr>
-                <w:lang w:val="en-US"/>
-              </w:rPr>
-              <w:t xml:space="preserve"> == 0, moving sections will be used. Otherwise the sections will be fixed.</w:t>
+              <w:t>Defines whether the model will use fixed or moving sections. If fixed_sections == 0, moving sections will be used. Otherwise the sections will be fixed.</w:t>
             </w:r>
           </w:p>
           <w:p>
@@ -1309,14 +1001,12 @@
                 <w:lang w:val="en-US"/>
               </w:rPr>
             </w:pPr>
-            <w:proofErr w:type="spellStart"/>
             <w:r>
               <w:rPr>
                 <w:lang w:val="en-US"/>
               </w:rPr>
               <w:t>Cvap_const</w:t>
             </w:r>
-            <w:proofErr w:type="spellEnd"/>
           </w:p>
         </w:tc>
         <w:tc>
@@ -1353,97 +1043,27 @@
               <w:rPr>
                 <w:lang w:val="en-US"/>
               </w:rPr>
-              <w:t xml:space="preserve">If </w:t>
-            </w:r>
-            <w:proofErr w:type="spellStart"/>
-            <w:r>
-              <w:rPr>
-                <w:lang w:val="en-US"/>
-              </w:rPr>
-              <w:t>Cvap_const</w:t>
-            </w:r>
-            <w:proofErr w:type="spellEnd"/>
-            <w:r>
-              <w:rPr>
-                <w:lang w:val="en-US"/>
-              </w:rPr>
-              <w:t xml:space="preserve"> == 1, the vapor concentration stays at value Cvap0 during the whole simulation time, so that the value </w:t>
-            </w:r>
-            <w:proofErr w:type="spellStart"/>
-            <w:r>
-              <w:rPr>
-                <w:lang w:val="en-US"/>
-              </w:rPr>
-              <w:t>gas_source</w:t>
-            </w:r>
-            <w:proofErr w:type="spellEnd"/>
-            <w:r>
-              <w:rPr>
-                <w:lang w:val="en-US"/>
-              </w:rPr>
-              <w:t xml:space="preserve"> has no effect on vapor concentration.</w:t>
-            </w:r>
-          </w:p>
-          <w:p>
-            <w:pPr>
-              <w:rPr>
-                <w:lang w:val="en-US"/>
-              </w:rPr>
-            </w:pPr>
-          </w:p>
-          <w:p>
-            <w:pPr>
-              <w:rPr>
-                <w:lang w:val="en-US"/>
-              </w:rPr>
-            </w:pPr>
-            <w:r>
-              <w:rPr>
-                <w:lang w:val="en-US"/>
-              </w:rPr>
-              <w:t xml:space="preserve">If </w:t>
-            </w:r>
-            <w:proofErr w:type="spellStart"/>
-            <w:r>
-              <w:rPr>
-                <w:lang w:val="en-US"/>
-              </w:rPr>
-              <w:t>Cvap_const</w:t>
-            </w:r>
-            <w:proofErr w:type="spellEnd"/>
-            <w:r>
-              <w:rPr>
-                <w:lang w:val="en-US"/>
-              </w:rPr>
-              <w:t xml:space="preserve"> ~= 1, the </w:t>
-            </w:r>
-            <w:proofErr w:type="spellStart"/>
-            <w:r>
-              <w:rPr>
-                <w:lang w:val="en-US"/>
-              </w:rPr>
-              <w:t>vapour</w:t>
-            </w:r>
-            <w:proofErr w:type="spellEnd"/>
-            <w:r>
-              <w:rPr>
-                <w:lang w:val="en-US"/>
-              </w:rPr>
-              <w:t xml:space="preserve"> concentration is not kept constant, but its value depends on Cvap0 and </w:t>
-            </w:r>
-            <w:proofErr w:type="spellStart"/>
-            <w:r>
-              <w:rPr>
-                <w:lang w:val="en-US"/>
-              </w:rPr>
-              <w:t>gas_source</w:t>
-            </w:r>
-            <w:proofErr w:type="spellEnd"/>
-            <w:r>
-              <w:rPr>
-                <w:lang w:val="en-US"/>
-              </w:rPr>
-              <w:t>.</w:t>
+              <w:t>If Cvap_const == 1, the vapor concentration stays at value Cvap0 during the whole simulation time, so that the value gas_source has no effect on vapor concentration.</w:t>
+            </w:r>
+          </w:p>
+          <w:p>
+            <w:pPr>
+              <w:rPr>
+                <w:lang w:val="en-US"/>
+              </w:rPr>
+            </w:pPr>
+          </w:p>
+          <w:p>
+            <w:pPr>
+              <w:rPr>
+                <w:lang w:val="en-US"/>
+              </w:rPr>
+            </w:pPr>
+            <w:r>
+              <w:rPr>
+                <w:lang w:val="en-US"/>
+              </w:rPr>
+              <w:t>If Cvap_const ~= 1, the vapour concentration is not kept constant, but its value depends on Cvap0 and gas_source.</w:t>
             </w:r>
           </w:p>
           <w:p>
@@ -1480,12 +1100,10 @@
             <w:pPr>
               <w:jc w:val="center"/>
             </w:pPr>
-            <w:proofErr w:type="spellStart"/>
             <w:r>
               <w:lastRenderedPageBreak/>
               <w:t>Parameter</w:t>
             </w:r>
-            <w:proofErr w:type="spellEnd"/>
           </w:p>
         </w:tc>
         <w:tc>
@@ -1498,11 +1116,9 @@
             <w:pPr>
               <w:jc w:val="center"/>
             </w:pPr>
-            <w:proofErr w:type="spellStart"/>
             <w:r>
               <w:t>Description</w:t>
             </w:r>
-            <w:proofErr w:type="spellEnd"/>
           </w:p>
         </w:tc>
         <w:tc>
@@ -1515,19 +1131,9 @@
             <w:pPr>
               <w:jc w:val="center"/>
             </w:pPr>
-            <w:proofErr w:type="spellStart"/>
-            <w:r>
-              <w:t>Default</w:t>
-            </w:r>
-            <w:proofErr w:type="spellEnd"/>
-            <w:r>
-              <w:t xml:space="preserve"> </w:t>
-            </w:r>
-            <w:proofErr w:type="spellStart"/>
-            <w:r>
-              <w:t>value</w:t>
-            </w:r>
-            <w:proofErr w:type="spellEnd"/>
+            <w:r>
+              <w:t>Default value</w:t>
+            </w:r>
           </w:p>
         </w:tc>
       </w:tr>
@@ -1594,14 +1200,12 @@
                 <w:lang w:val="en-US"/>
               </w:rPr>
             </w:pPr>
-            <w:proofErr w:type="spellStart"/>
             <w:r>
               <w:rPr>
                 <w:lang w:val="en-US"/>
               </w:rPr>
               <w:t>part_source</w:t>
             </w:r>
-            <w:proofErr w:type="spellEnd"/>
           </w:p>
         </w:tc>
         <w:tc>
@@ -1722,41 +1326,11 @@
                 <w:lang w:val="en-US"/>
               </w:rPr>
             </w:pPr>
-            <w:proofErr w:type="gramStart"/>
-            <w:r>
-              <w:rPr>
-                <w:lang w:val="en-US"/>
-              </w:rPr>
-              <w:t>where</w:t>
-            </w:r>
-            <w:proofErr w:type="gramEnd"/>
-            <w:r>
-              <w:rPr>
-                <w:lang w:val="en-US"/>
-              </w:rPr>
-              <w:t xml:space="preserve"> particle size is the diameter of particles created. For example </w:t>
-            </w:r>
-            <w:proofErr w:type="spellStart"/>
-            <w:r>
-              <w:rPr>
-                <w:lang w:val="en-US"/>
-              </w:rPr>
-              <w:t>part_source</w:t>
-            </w:r>
-            <w:proofErr w:type="spellEnd"/>
-            <w:proofErr w:type="gramStart"/>
-            <w:r>
-              <w:rPr>
-                <w:lang w:val="en-US"/>
-              </w:rPr>
-              <w:t>=[</w:t>
-            </w:r>
-            <w:proofErr w:type="gramEnd"/>
-            <w:r>
-              <w:rPr>
-                <w:lang w:val="en-US"/>
-              </w:rPr>
-              <w:t>1, 3e-9] will generate one 3-nanometer particle/cm</w:t>
+            <w:r>
+              <w:rPr>
+                <w:lang w:val="en-US"/>
+              </w:rPr>
+              <w:t>where particle size is the diameter of particles created. For example part_source=[1, 3e-9] will generate one 3-nanometer particle/cm</w:t>
             </w:r>
             <w:r>
               <w:rPr>
@@ -1789,84 +1363,46 @@
               <w:rPr>
                 <w:lang w:val="en-US"/>
               </w:rPr>
-              <w:t xml:space="preserve">If user wants to create particle sources of different sized particles, this can be done by defining </w:t>
-            </w:r>
-            <w:proofErr w:type="spellStart"/>
-            <w:r>
-              <w:rPr>
-                <w:lang w:val="en-US"/>
-              </w:rPr>
-              <w:t>part_source</w:t>
-            </w:r>
-            <w:proofErr w:type="spellEnd"/>
-            <w:r>
-              <w:rPr>
-                <w:lang w:val="en-US"/>
-              </w:rPr>
-              <w:t xml:space="preserve"> as a 3D-matrix. For example lines</w:t>
-            </w:r>
-          </w:p>
-          <w:p>
-            <w:pPr>
-              <w:rPr>
-                <w:lang w:val="en-US"/>
-              </w:rPr>
-            </w:pPr>
-            <w:proofErr w:type="spellStart"/>
-            <w:r>
-              <w:rPr>
-                <w:lang w:val="en-US"/>
-              </w:rPr>
-              <w:t>part_source</w:t>
-            </w:r>
-            <w:proofErr w:type="spellEnd"/>
-            <w:r>
-              <w:rPr>
-                <w:lang w:val="en-US"/>
-              </w:rPr>
-              <w:t>(:,:,1) = [1, 3e-9];</w:t>
-            </w:r>
-          </w:p>
-          <w:p>
-            <w:pPr>
-              <w:rPr>
-                <w:lang w:val="en-US"/>
-              </w:rPr>
-            </w:pPr>
-            <w:proofErr w:type="spellStart"/>
-            <w:r>
-              <w:rPr>
-                <w:lang w:val="en-US"/>
-              </w:rPr>
-              <w:t>part_source</w:t>
-            </w:r>
-            <w:proofErr w:type="spellEnd"/>
-            <w:r>
-              <w:rPr>
-                <w:lang w:val="en-US"/>
-              </w:rPr>
-              <w:t>(:,:,2) = [5, 5e-9];</w:t>
-            </w:r>
-          </w:p>
-          <w:p>
-            <w:pPr>
-              <w:rPr>
-                <w:lang w:val="en-US"/>
-              </w:rPr>
-            </w:pPr>
-            <w:proofErr w:type="gramStart"/>
-            <w:r>
-              <w:rPr>
-                <w:lang w:val="en-US"/>
-              </w:rPr>
-              <w:t>will</w:t>
-            </w:r>
-            <w:proofErr w:type="gramEnd"/>
-            <w:r>
-              <w:rPr>
-                <w:lang w:val="en-US"/>
-              </w:rPr>
-              <w:t xml:space="preserve"> create one 3-nanometer particle/cm</w:t>
+              <w:t>If user wants to create particle sources of different sized particles, this can be done by defining part_source as a 3D-matrix. For example lines</w:t>
+            </w:r>
+          </w:p>
+          <w:p>
+            <w:pPr>
+              <w:rPr>
+                <w:lang w:val="en-US"/>
+              </w:rPr>
+            </w:pPr>
+            <w:r>
+              <w:rPr>
+                <w:lang w:val="en-US"/>
+              </w:rPr>
+              <w:t>part_source(:,:,1) = [1, 3e-9];</w:t>
+            </w:r>
+          </w:p>
+          <w:p>
+            <w:pPr>
+              <w:rPr>
+                <w:lang w:val="en-US"/>
+              </w:rPr>
+            </w:pPr>
+            <w:r>
+              <w:rPr>
+                <w:lang w:val="en-US"/>
+              </w:rPr>
+              <w:t>part_source(:,:,2) = [5, 5e-9];</w:t>
+            </w:r>
+          </w:p>
+          <w:p>
+            <w:pPr>
+              <w:rPr>
+                <w:lang w:val="en-US"/>
+              </w:rPr>
+            </w:pPr>
+            <w:r>
+              <w:rPr>
+                <w:lang w:val="en-US"/>
+              </w:rPr>
+              <w:t>will create one 3-nanometer particle/cm</w:t>
             </w:r>
             <w:r>
               <w:rPr>
@@ -2055,14 +1591,12 @@
                       <w:lang w:val="en-US"/>
                     </w:rPr>
                   </w:pPr>
-                  <w:proofErr w:type="spellStart"/>
                   <w:r>
                     <w:rPr>
                       <w:lang w:val="en-US"/>
                     </w:rPr>
                     <w:t>NaN</w:t>
                   </w:r>
-                  <w:proofErr w:type="spellEnd"/>
                 </w:p>
               </w:tc>
             </w:tr>
@@ -2133,14 +1667,12 @@
                       <w:lang w:val="en-US"/>
                     </w:rPr>
                   </w:pPr>
-                  <w:proofErr w:type="spellStart"/>
                   <w:r>
                     <w:rPr>
                       <w:lang w:val="en-US"/>
                     </w:rPr>
                     <w:t>t_end</w:t>
                   </w:r>
-                  <w:proofErr w:type="spellEnd"/>
                 </w:p>
               </w:tc>
               <w:tc>
@@ -2184,14 +1716,12 @@
                       <w:lang w:val="en-US"/>
                     </w:rPr>
                   </w:pPr>
-                  <w:proofErr w:type="spellStart"/>
                   <w:r>
                     <w:rPr>
                       <w:lang w:val="en-US"/>
                     </w:rPr>
                     <w:t>NaN</w:t>
                   </w:r>
-                  <w:proofErr w:type="spellEnd"/>
                 </w:p>
               </w:tc>
             </w:tr>
@@ -2202,19 +1732,11 @@
                 <w:lang w:val="en-US"/>
               </w:rPr>
             </w:pPr>
-            <w:proofErr w:type="gramStart"/>
-            <w:r>
-              <w:rPr>
-                <w:lang w:val="en-US"/>
-              </w:rPr>
-              <w:t>where</w:t>
-            </w:r>
-            <w:proofErr w:type="gramEnd"/>
-            <w:r>
-              <w:rPr>
-                <w:lang w:val="en-US"/>
-              </w:rPr>
-              <w:t xml:space="preserve"> the source rate in first line defines the source rate of particles at time t_0, the next line defines it at time t_1 etc. Particle size in first line defines the diameter of particles created; the values of column 3 in the rest of lines do not matter.</w:t>
+            <w:r>
+              <w:rPr>
+                <w:lang w:val="en-US"/>
+              </w:rPr>
+              <w:t>where the source rate in first line defines the source rate of particles at time t_0, the next line defines it at time t_1 etc. Particle size in first line defines the diameter of particles created; the values of column 3 in the rest of lines do not matter.</w:t>
             </w:r>
             <w:r>
               <w:rPr>
@@ -2259,14 +1781,12 @@
                 <w:lang w:val="en-US"/>
               </w:rPr>
             </w:pPr>
-            <w:proofErr w:type="spellStart"/>
             <w:r>
               <w:rPr>
                 <w:lang w:val="en-US"/>
               </w:rPr>
               <w:t>gas_source</w:t>
             </w:r>
-            <w:proofErr w:type="spellEnd"/>
           </w:p>
         </w:tc>
         <w:tc>
@@ -2352,21 +1872,7 @@
               <w:rPr>
                 <w:lang w:val="en-US"/>
               </w:rPr>
-              <w:t xml:space="preserve">If </w:t>
-            </w:r>
-            <w:proofErr w:type="spellStart"/>
-            <w:r>
-              <w:rPr>
-                <w:lang w:val="en-US"/>
-              </w:rPr>
-              <w:t>gas_source</w:t>
-            </w:r>
-            <w:proofErr w:type="spellEnd"/>
-            <w:r>
-              <w:rPr>
-                <w:lang w:val="en-US"/>
-              </w:rPr>
-              <w:t xml:space="preserve"> is an array, it must have two columns; the first column is a time vector and the second one</w:t>
+              <w:t>If gas_source is an array, it must have two columns; the first column is a time vector and the second one</w:t>
             </w:r>
             <w:r>
               <w:rPr>
@@ -2378,21 +1884,7 @@
               <w:rPr>
                 <w:lang w:val="en-US"/>
               </w:rPr>
-              <w:t xml:space="preserve">tells the </w:t>
-            </w:r>
-            <w:proofErr w:type="spellStart"/>
-            <w:r>
-              <w:rPr>
-                <w:lang w:val="en-US"/>
-              </w:rPr>
-              <w:t>gas_source</w:t>
-            </w:r>
-            <w:proofErr w:type="spellEnd"/>
-            <w:r>
-              <w:rPr>
-                <w:lang w:val="en-US"/>
-              </w:rPr>
-              <w:t xml:space="preserve"> value at respective time. The time vector doesn't need to have same length as</w:t>
+              <w:t>tells the gas_source value at respective time. The time vector doesn't need to have same length as</w:t>
             </w:r>
             <w:r>
               <w:rPr>
@@ -2404,21 +1896,7 @@
               <w:rPr>
                 <w:lang w:val="en-US"/>
               </w:rPr>
-              <w:t xml:space="preserve">parameter </w:t>
-            </w:r>
-            <w:proofErr w:type="spellStart"/>
-            <w:r>
-              <w:rPr>
-                <w:lang w:val="en-US"/>
-              </w:rPr>
-              <w:t>tvect</w:t>
-            </w:r>
-            <w:proofErr w:type="spellEnd"/>
-            <w:r>
-              <w:rPr>
-                <w:lang w:val="en-US"/>
-              </w:rPr>
-              <w:t>. However, the first and last element</w:t>
+              <w:t>parameter tvect. However, the first and last element</w:t>
             </w:r>
             <w:r>
               <w:rPr>
@@ -2430,21 +1908,7 @@
               <w:rPr>
                 <w:lang w:val="en-US"/>
               </w:rPr>
-              <w:t xml:space="preserve">of </w:t>
-            </w:r>
-            <w:proofErr w:type="spellStart"/>
-            <w:r>
-              <w:rPr>
-                <w:lang w:val="en-US"/>
-              </w:rPr>
-              <w:t>gas_source's</w:t>
-            </w:r>
-            <w:proofErr w:type="spellEnd"/>
-            <w:r>
-              <w:rPr>
-                <w:lang w:val="en-US"/>
-              </w:rPr>
-              <w:t xml:space="preserve"> first column must have the same values</w:t>
+              <w:t>of gas_source's first column must have the same values</w:t>
             </w:r>
             <w:r>
               <w:rPr>
@@ -2456,21 +1920,7 @@
               <w:rPr>
                 <w:lang w:val="en-US"/>
               </w:rPr>
-              <w:t xml:space="preserve">as respective elements of </w:t>
-            </w:r>
-            <w:proofErr w:type="spellStart"/>
-            <w:r>
-              <w:rPr>
-                <w:lang w:val="en-US"/>
-              </w:rPr>
-              <w:t>tvect</w:t>
-            </w:r>
-            <w:proofErr w:type="spellEnd"/>
-            <w:r>
-              <w:rPr>
-                <w:lang w:val="en-US"/>
-              </w:rPr>
-              <w:t>. If the length of the</w:t>
+              <w:t>as respective elements of tvect. If the length of the</w:t>
             </w:r>
             <w:r>
               <w:rPr>
@@ -2482,35 +1932,7 @@
               <w:rPr>
                 <w:lang w:val="en-US"/>
               </w:rPr>
-              <w:t xml:space="preserve">array is different than </w:t>
-            </w:r>
-            <w:proofErr w:type="spellStart"/>
-            <w:r>
-              <w:rPr>
-                <w:lang w:val="en-US"/>
-              </w:rPr>
-              <w:t>tvect's</w:t>
-            </w:r>
-            <w:proofErr w:type="spellEnd"/>
-            <w:r>
-              <w:rPr>
-                <w:lang w:val="en-US"/>
-              </w:rPr>
-              <w:t xml:space="preserve"> length, </w:t>
-            </w:r>
-            <w:proofErr w:type="spellStart"/>
-            <w:r>
-              <w:rPr>
-                <w:lang w:val="en-US"/>
-              </w:rPr>
-              <w:t>gas_source</w:t>
-            </w:r>
-            <w:proofErr w:type="spellEnd"/>
-            <w:r>
-              <w:rPr>
-                <w:lang w:val="en-US"/>
-              </w:rPr>
-              <w:t xml:space="preserve"> will be interpolated to same length.</w:t>
+              <w:t>array is different than tvect's length, gas_source will be interpolated to same length.</w:t>
             </w:r>
           </w:p>
         </w:tc>
@@ -2672,12 +2094,10 @@
             <w:pPr>
               <w:jc w:val="center"/>
             </w:pPr>
-            <w:proofErr w:type="spellStart"/>
             <w:r>
               <w:lastRenderedPageBreak/>
               <w:t>Parameter</w:t>
             </w:r>
-            <w:proofErr w:type="spellEnd"/>
           </w:p>
         </w:tc>
         <w:tc>
@@ -2690,11 +2110,9 @@
             <w:pPr>
               <w:jc w:val="center"/>
             </w:pPr>
-            <w:proofErr w:type="spellStart"/>
             <w:r>
               <w:t>Description</w:t>
             </w:r>
-            <w:proofErr w:type="spellEnd"/>
           </w:p>
         </w:tc>
         <w:tc>
@@ -2707,19 +2125,9 @@
             <w:pPr>
               <w:jc w:val="center"/>
             </w:pPr>
-            <w:proofErr w:type="spellStart"/>
-            <w:r>
-              <w:t>Default</w:t>
-            </w:r>
-            <w:proofErr w:type="spellEnd"/>
-            <w:r>
-              <w:t xml:space="preserve"> </w:t>
-            </w:r>
-            <w:proofErr w:type="spellStart"/>
-            <w:r>
-              <w:t>value</w:t>
-            </w:r>
-            <w:proofErr w:type="spellEnd"/>
+            <w:r>
+              <w:t>Default value</w:t>
+            </w:r>
           </w:p>
         </w:tc>
       </w:tr>
@@ -2736,14 +2144,12 @@
                 <w:lang w:val="en-US"/>
               </w:rPr>
             </w:pPr>
-            <w:proofErr w:type="spellStart"/>
             <w:r>
               <w:rPr>
                 <w:lang w:val="en-US"/>
               </w:rPr>
               <w:t>dilu_coeff</w:t>
             </w:r>
-            <w:proofErr w:type="spellEnd"/>
           </w:p>
         </w:tc>
         <w:tc>
@@ -2760,7 +2166,52 @@
               <w:rPr>
                 <w:lang w:val="en-US"/>
               </w:rPr>
-              <w:t>Dilution coefficient (1/s). Dilution affects particle</w:t>
+              <w:t>Dilution coefficient (1/</w:t>
+            </w:r>
+            <w:r>
+              <w:rPr>
+                <w:lang w:val="en-US"/>
+              </w:rPr>
+              <w:t>(</w:t>
+            </w:r>
+            <w:r>
+              <w:rPr>
+                <w:lang w:val="en-US"/>
+              </w:rPr>
+              <w:t>cm</w:t>
+            </w:r>
+            <w:r>
+              <w:rPr>
+                <w:vertAlign w:val="superscript"/>
+                <w:lang w:val="en-US"/>
+              </w:rPr>
+              <w:t>3</w:t>
+            </w:r>
+            <w:r>
+              <w:rPr>
+                <w:lang w:val="en-US"/>
+              </w:rPr>
+              <w:t>s</w:t>
+            </w:r>
+            <w:r>
+              <w:rPr>
+                <w:lang w:val="en-US"/>
+              </w:rPr>
+              <w:t>)</w:t>
+            </w:r>
+            <w:r>
+              <w:rPr>
+                <w:lang w:val="en-US"/>
+              </w:rPr>
+              <w:t>)</w:t>
+            </w:r>
+            <w:bookmarkStart w:id="0" w:name="_GoBack"/>
+            <w:bookmarkEnd w:id="0"/>
+            <w:r>
+              <w:rPr>
+                <w:lang w:val="en-US"/>
+              </w:rPr>
+              <w:t>. Dilution affects particle</w:t>
             </w:r>
             <w:r>
               <w:rPr>
@@ -2772,49 +2223,7 @@
               <w:rPr>
                 <w:lang w:val="en-US"/>
               </w:rPr>
-              <w:t xml:space="preserve">concentration in following way: </w:t>
-            </w:r>
-            <w:proofErr w:type="spellStart"/>
-            <w:r>
-              <w:rPr>
-                <w:lang w:val="en-US"/>
-              </w:rPr>
-              <w:t>dN</w:t>
-            </w:r>
-            <w:proofErr w:type="spellEnd"/>
-            <w:r>
-              <w:rPr>
-                <w:lang w:val="en-US"/>
-              </w:rPr>
-              <w:t>/</w:t>
-            </w:r>
-            <w:proofErr w:type="spellStart"/>
-            <w:r>
-              <w:rPr>
-                <w:lang w:val="en-US"/>
-              </w:rPr>
-              <w:t>dt</w:t>
-            </w:r>
-            <w:proofErr w:type="spellEnd"/>
-            <w:r>
-              <w:rPr>
-                <w:lang w:val="en-US"/>
-              </w:rPr>
-              <w:t xml:space="preserve"> = -</w:t>
-            </w:r>
-            <w:proofErr w:type="spellStart"/>
-            <w:r>
-              <w:rPr>
-                <w:lang w:val="en-US"/>
-              </w:rPr>
-              <w:t>dilu_coeff</w:t>
-            </w:r>
-            <w:proofErr w:type="spellEnd"/>
-            <w:r>
-              <w:rPr>
-                <w:lang w:val="en-US"/>
-              </w:rPr>
-              <w:t xml:space="preserve">*N   (N </w:t>
+              <w:t xml:space="preserve">concentration in following way: dN/dt = -dilu_coeff*N   (N </w:t>
             </w:r>
             <w:r>
               <w:rPr>
@@ -2848,19 +2257,11 @@
               </w:rPr>
               <w:t xml:space="preserve">Parameter </w:t>
             </w:r>
-            <w:proofErr w:type="spellStart"/>
-            <w:r>
-              <w:rPr>
-                <w:lang w:val="en-US"/>
-              </w:rPr>
-              <w:t>dilu_coeff</w:t>
-            </w:r>
-            <w:proofErr w:type="spellEnd"/>
-            <w:r>
-              <w:rPr>
-                <w:lang w:val="en-US"/>
-              </w:rPr>
-              <w:t xml:space="preserve"> can be either a scalar or an array. When</w:t>
+            <w:r>
+              <w:rPr>
+                <w:lang w:val="en-US"/>
+              </w:rPr>
+              <w:t>dilu_coeff can be either a scalar or an array. When</w:t>
             </w:r>
             <w:r>
               <w:rPr>
@@ -2892,21 +2293,7 @@
               <w:rPr>
                 <w:lang w:val="en-US"/>
               </w:rPr>
-              <w:t xml:space="preserve">If </w:t>
-            </w:r>
-            <w:proofErr w:type="spellStart"/>
-            <w:r>
-              <w:rPr>
-                <w:lang w:val="en-US"/>
-              </w:rPr>
-              <w:t>dilu_coeff</w:t>
-            </w:r>
-            <w:proofErr w:type="spellEnd"/>
-            <w:r>
-              <w:rPr>
-                <w:lang w:val="en-US"/>
-              </w:rPr>
-              <w:t xml:space="preserve"> is an array, it must have two columns; the first column is a time vector and the second one</w:t>
+              <w:t>If dilu_coeff is an array, it must have two columns; the first column is a time vector and the second one</w:t>
             </w:r>
             <w:r>
               <w:rPr>
@@ -2918,21 +2305,7 @@
               <w:rPr>
                 <w:lang w:val="en-US"/>
               </w:rPr>
-              <w:t xml:space="preserve">tells the </w:t>
-            </w:r>
-            <w:proofErr w:type="spellStart"/>
-            <w:r>
-              <w:rPr>
-                <w:lang w:val="en-US"/>
-              </w:rPr>
-              <w:t>dilu_coeff</w:t>
-            </w:r>
-            <w:proofErr w:type="spellEnd"/>
-            <w:r>
-              <w:rPr>
-                <w:lang w:val="en-US"/>
-              </w:rPr>
-              <w:t xml:space="preserve"> value at respective time. The time vector doesn't need to have same length as</w:t>
+              <w:t>tells the dilu_coeff value at respective time. The time vector doesn't need to have same length as</w:t>
             </w:r>
             <w:r>
               <w:rPr>
@@ -2944,21 +2317,7 @@
               <w:rPr>
                 <w:lang w:val="en-US"/>
               </w:rPr>
-              <w:t xml:space="preserve">parameter </w:t>
-            </w:r>
-            <w:proofErr w:type="spellStart"/>
-            <w:r>
-              <w:rPr>
-                <w:lang w:val="en-US"/>
-              </w:rPr>
-              <w:t>tvect</w:t>
-            </w:r>
-            <w:proofErr w:type="spellEnd"/>
-            <w:r>
-              <w:rPr>
-                <w:lang w:val="en-US"/>
-              </w:rPr>
-              <w:t>. However, the first and last element</w:t>
+              <w:t>parameter tvect. However, the first and last element</w:t>
             </w:r>
             <w:r>
               <w:rPr>
@@ -2970,21 +2329,7 @@
               <w:rPr>
                 <w:lang w:val="en-US"/>
               </w:rPr>
-              <w:t xml:space="preserve">of </w:t>
-            </w:r>
-            <w:proofErr w:type="spellStart"/>
-            <w:r>
-              <w:rPr>
-                <w:lang w:val="en-US"/>
-              </w:rPr>
-              <w:t>dilu_coeff's</w:t>
-            </w:r>
-            <w:proofErr w:type="spellEnd"/>
-            <w:r>
-              <w:rPr>
-                <w:lang w:val="en-US"/>
-              </w:rPr>
-              <w:t xml:space="preserve"> first column must have the same values</w:t>
+              <w:t>of dilu_coeff's first column must have the same values</w:t>
             </w:r>
             <w:r>
               <w:rPr>
@@ -2996,21 +2341,7 @@
               <w:rPr>
                 <w:lang w:val="en-US"/>
               </w:rPr>
-              <w:t xml:space="preserve">as respective elements of </w:t>
-            </w:r>
-            <w:proofErr w:type="spellStart"/>
-            <w:r>
-              <w:rPr>
-                <w:lang w:val="en-US"/>
-              </w:rPr>
-              <w:t>tvect</w:t>
-            </w:r>
-            <w:proofErr w:type="spellEnd"/>
-            <w:r>
-              <w:rPr>
-                <w:lang w:val="en-US"/>
-              </w:rPr>
-              <w:t>. If the length of the</w:t>
+              <w:t>as respective elements of tvect. If the length of the</w:t>
             </w:r>
             <w:r>
               <w:rPr>
@@ -3022,35 +2353,7 @@
               <w:rPr>
                 <w:lang w:val="en-US"/>
               </w:rPr>
-              <w:t xml:space="preserve">array is different than </w:t>
-            </w:r>
-            <w:proofErr w:type="spellStart"/>
-            <w:r>
-              <w:rPr>
-                <w:lang w:val="en-US"/>
-              </w:rPr>
-              <w:t>tvect's</w:t>
-            </w:r>
-            <w:proofErr w:type="spellEnd"/>
-            <w:r>
-              <w:rPr>
-                <w:lang w:val="en-US"/>
-              </w:rPr>
-              <w:t xml:space="preserve"> length, </w:t>
-            </w:r>
-            <w:proofErr w:type="spellStart"/>
-            <w:r>
-              <w:rPr>
-                <w:lang w:val="en-US"/>
-              </w:rPr>
-              <w:t>dilu_coeff</w:t>
-            </w:r>
-            <w:proofErr w:type="spellEnd"/>
-            <w:r>
-              <w:rPr>
-                <w:lang w:val="en-US"/>
-              </w:rPr>
-              <w:t xml:space="preserve"> will be interpolated to same length.</w:t>
+              <w:t>array is different than tvect's length, dilu_coeff will be interpolated to same length.</w:t>
             </w:r>
           </w:p>
         </w:tc>
@@ -3082,14 +2385,12 @@
                 <w:lang w:val="en-US"/>
               </w:rPr>
             </w:pPr>
-            <w:proofErr w:type="spellStart"/>
             <w:r>
               <w:rPr>
                 <w:lang w:val="en-US"/>
               </w:rPr>
               <w:t>satu_conc</w:t>
             </w:r>
-            <w:proofErr w:type="spellEnd"/>
           </w:p>
         </w:tc>
         <w:tc>
@@ -3211,14 +2512,12 @@
                 <w:lang w:val="en-US"/>
               </w:rPr>
             </w:pPr>
-            <w:proofErr w:type="spellStart"/>
             <w:r>
               <w:rPr>
                 <w:lang w:val="en-US"/>
               </w:rPr>
               <w:t>diff_coeff</w:t>
             </w:r>
-            <w:proofErr w:type="spellEnd"/>
           </w:p>
         </w:tc>
         <w:tc>
@@ -3280,14 +2579,12 @@
                 <w:lang w:val="en-US"/>
               </w:rPr>
             </w:pPr>
-            <w:proofErr w:type="spellStart"/>
             <w:r>
               <w:rPr>
                 <w:lang w:val="en-US"/>
               </w:rPr>
               <w:t>vap_molmass</w:t>
             </w:r>
-            <w:proofErr w:type="spellEnd"/>
           </w:p>
         </w:tc>
         <w:tc>
@@ -3304,21 +2601,7 @@
               <w:rPr>
                 <w:lang w:val="en-US"/>
               </w:rPr>
-              <w:t>Molecular mass of condensing vapor (g/</w:t>
-            </w:r>
-            <w:proofErr w:type="spellStart"/>
-            <w:r>
-              <w:rPr>
-                <w:lang w:val="en-US"/>
-              </w:rPr>
-              <w:t>mol</w:t>
-            </w:r>
-            <w:proofErr w:type="spellEnd"/>
-            <w:r>
-              <w:rPr>
-                <w:lang w:val="en-US"/>
-              </w:rPr>
-              <w:t>).</w:t>
+              <w:t>Molecular mass of condensing vapor (g/mol).</w:t>
             </w:r>
           </w:p>
         </w:tc>
@@ -3350,14 +2633,12 @@
                 <w:lang w:val="en-US"/>
               </w:rPr>
             </w:pPr>
-            <w:proofErr w:type="spellStart"/>
             <w:r>
               <w:rPr>
                 <w:lang w:val="en-US"/>
               </w:rPr>
               <w:t>particle_dens</w:t>
             </w:r>
-            <w:proofErr w:type="spellEnd"/>
           </w:p>
         </w:tc>
         <w:tc>
@@ -3374,14 +2655,7 @@
               <w:rPr>
                 <w:lang w:val="en-US"/>
               </w:rPr>
-              <w:t>Density of particle matter. (</w:t>
-            </w:r>
-            <w:proofErr w:type="gramStart"/>
-            <w:r>
-              <w:rPr>
-                <w:lang w:val="en-US"/>
-              </w:rPr>
-              <w:t>g/cm</w:t>
+              <w:t>Density of particle matter. (g/cm</w:t>
             </w:r>
             <w:r>
               <w:rPr>
@@ -3390,7 +2664,6 @@
               </w:rPr>
               <w:t>3</w:t>
             </w:r>
-            <w:proofErr w:type="gramEnd"/>
             <w:r>
               <w:rPr>
                 <w:lang w:val="en-US"/>
@@ -3427,14 +2700,12 @@
                 <w:lang w:val="en-US"/>
               </w:rPr>
             </w:pPr>
-            <w:proofErr w:type="spellStart"/>
             <w:r>
               <w:rPr>
                 <w:lang w:val="en-US"/>
               </w:rPr>
               <w:t>stick_coeff</w:t>
             </w:r>
-            <w:proofErr w:type="spellEnd"/>
           </w:p>
         </w:tc>
         <w:tc>
@@ -3665,14 +2936,12 @@
                 <w:lang w:val="en-US"/>
               </w:rPr>
             </w:pPr>
-            <w:proofErr w:type="spellStart"/>
             <w:r>
               <w:rPr>
                 <w:lang w:val="en-US"/>
               </w:rPr>
               <w:t>tvect</w:t>
             </w:r>
-            <w:proofErr w:type="spellEnd"/>
           </w:p>
         </w:tc>
         <w:tc>
@@ -3838,35 +3107,7 @@
               <w:rPr>
                 <w:lang w:val="en-US"/>
               </w:rPr>
-              <w:t xml:space="preserve">If user wants to create a distribution that consists of several log-normal distributions, N0 can be defined as a vector. Then the total distribution will be a superposition of log-normal distributions. If N0 is defined as N0 = [1e3, 1e5], the first distribution has particle concentration </w:t>
-            </w:r>
-            <w:proofErr w:type="gramStart"/>
-            <w:r>
-              <w:rPr>
-                <w:lang w:val="en-US"/>
-              </w:rPr>
-              <w:t>N0(</w:t>
-            </w:r>
-            <w:proofErr w:type="gramEnd"/>
-            <w:r>
-              <w:rPr>
-                <w:lang w:val="en-US"/>
-              </w:rPr>
-              <w:t xml:space="preserve">1) (= 1e3), standard deviation sigma(1) and mean diameter mu(1). The total particle concentration will then be </w:t>
-            </w:r>
-            <w:proofErr w:type="gramStart"/>
-            <w:r>
-              <w:rPr>
-                <w:lang w:val="en-US"/>
-              </w:rPr>
-              <w:t>N0(</w:t>
-            </w:r>
-            <w:proofErr w:type="gramEnd"/>
-            <w:r>
-              <w:rPr>
-                <w:lang w:val="en-US"/>
-              </w:rPr>
-              <w:t>1) + N0(2).</w:t>
+              <w:t>If user wants to create a distribution that consists of several log-normal distributions, N0 can be defined as a vector. Then the total distribution will be a superposition of log-normal distributions. If N0 is defined as N0 = [1e3, 1e5], the first distribution has particle concentration N0(1) (= 1e3), standard deviation sigma(1) and mean diameter mu(1). The total particle concentration will then be N0(1) + N0(2).</w:t>
             </w:r>
           </w:p>
           <w:p>
@@ -3967,57 +3208,7 @@
               <w:rPr>
                 <w:lang w:val="en-US"/>
               </w:rPr>
-              <w:t xml:space="preserve">If user wants to create a distribution that consists of several log-normal distributions, mu can be defined as a vector. Then the total distribution will be a superposition of n log-normal distributions, so that each distribution is defined by </w:t>
-            </w:r>
-            <w:proofErr w:type="gramStart"/>
-            <w:r>
-              <w:rPr>
-                <w:lang w:val="en-US"/>
-              </w:rPr>
-              <w:t>N0(</w:t>
-            </w:r>
-            <w:proofErr w:type="spellStart"/>
-            <w:proofErr w:type="gramEnd"/>
-            <w:r>
-              <w:rPr>
-                <w:lang w:val="en-US"/>
-              </w:rPr>
-              <w:t>i</w:t>
-            </w:r>
-            <w:proofErr w:type="spellEnd"/>
-            <w:r>
-              <w:rPr>
-                <w:lang w:val="en-US"/>
-              </w:rPr>
-              <w:t>), mu(</w:t>
-            </w:r>
-            <w:proofErr w:type="spellStart"/>
-            <w:r>
-              <w:rPr>
-                <w:lang w:val="en-US"/>
-              </w:rPr>
-              <w:t>i</w:t>
-            </w:r>
-            <w:proofErr w:type="spellEnd"/>
-            <w:r>
-              <w:rPr>
-                <w:lang w:val="en-US"/>
-              </w:rPr>
-              <w:t>) and sigma(</w:t>
-            </w:r>
-            <w:proofErr w:type="spellStart"/>
-            <w:r>
-              <w:rPr>
-                <w:lang w:val="en-US"/>
-              </w:rPr>
-              <w:t>i</w:t>
-            </w:r>
-            <w:proofErr w:type="spellEnd"/>
-            <w:r>
-              <w:rPr>
-                <w:lang w:val="en-US"/>
-              </w:rPr>
-              <w:t>). Thus, if mu is a vector, N0 and sigma must be vectors of same length.</w:t>
+              <w:t>If user wants to create a distribution that consists of several log-normal distributions, mu can be defined as a vector. Then the total distribution will be a superposition of n log-normal distributions, so that each distribution is defined by N0(i), mu(i) and sigma(i). Thus, if mu is a vector, N0 and sigma must be vectors of same length.</w:t>
             </w:r>
           </w:p>
         </w:tc>
@@ -4105,12 +3296,9 @@
             <w:pPr>
               <w:jc w:val="center"/>
             </w:pPr>
-            <w:proofErr w:type="spellStart"/>
-            <w:r>
-              <w:lastRenderedPageBreak/>
+            <w:r>
               <w:t>Parameter</w:t>
             </w:r>
-            <w:proofErr w:type="spellEnd"/>
           </w:p>
         </w:tc>
         <w:tc>
@@ -4123,11 +3311,9 @@
             <w:pPr>
               <w:jc w:val="center"/>
             </w:pPr>
-            <w:proofErr w:type="spellStart"/>
             <w:r>
               <w:t>Description</w:t>
             </w:r>
-            <w:proofErr w:type="spellEnd"/>
           </w:p>
         </w:tc>
         <w:tc>
@@ -4140,19 +3326,9 @@
             <w:pPr>
               <w:jc w:val="center"/>
             </w:pPr>
-            <w:proofErr w:type="spellStart"/>
-            <w:r>
-              <w:t>Default</w:t>
-            </w:r>
-            <w:proofErr w:type="spellEnd"/>
-            <w:r>
-              <w:t xml:space="preserve"> </w:t>
-            </w:r>
-            <w:proofErr w:type="spellStart"/>
-            <w:r>
-              <w:t>value</w:t>
-            </w:r>
-            <w:proofErr w:type="spellEnd"/>
+            <w:r>
+              <w:t>Default value</w:t>
+            </w:r>
           </w:p>
         </w:tc>
       </w:tr>
@@ -4230,57 +3406,7 @@
               <w:rPr>
                 <w:lang w:val="en-US"/>
               </w:rPr>
-              <w:t xml:space="preserve">If user wants to create a distribution that consists of several log-normal distributions, sigma can be defined as a vector. Then the total distribution will be a superposition of n log-normal distributions, so that each distribution is defined by </w:t>
-            </w:r>
-            <w:proofErr w:type="gramStart"/>
-            <w:r>
-              <w:rPr>
-                <w:lang w:val="en-US"/>
-              </w:rPr>
-              <w:t>N0(</w:t>
-            </w:r>
-            <w:proofErr w:type="spellStart"/>
-            <w:proofErr w:type="gramEnd"/>
-            <w:r>
-              <w:rPr>
-                <w:lang w:val="en-US"/>
-              </w:rPr>
-              <w:t>i</w:t>
-            </w:r>
-            <w:proofErr w:type="spellEnd"/>
-            <w:r>
-              <w:rPr>
-                <w:lang w:val="en-US"/>
-              </w:rPr>
-              <w:t>), mu(</w:t>
-            </w:r>
-            <w:proofErr w:type="spellStart"/>
-            <w:r>
-              <w:rPr>
-                <w:lang w:val="en-US"/>
-              </w:rPr>
-              <w:t>i</w:t>
-            </w:r>
-            <w:proofErr w:type="spellEnd"/>
-            <w:r>
-              <w:rPr>
-                <w:lang w:val="en-US"/>
-              </w:rPr>
-              <w:t>) and sigma(</w:t>
-            </w:r>
-            <w:proofErr w:type="spellStart"/>
-            <w:r>
-              <w:rPr>
-                <w:lang w:val="en-US"/>
-              </w:rPr>
-              <w:t>i</w:t>
-            </w:r>
-            <w:proofErr w:type="spellEnd"/>
-            <w:r>
-              <w:rPr>
-                <w:lang w:val="en-US"/>
-              </w:rPr>
-              <w:t>). Thus, if sigma is a vector, N0 and mu must be vectors of same length.</w:t>
+              <w:t>If user wants to create a distribution that consists of several log-normal distributions, sigma can be defined as a vector. Then the total distribution will be a superposition of n log-normal distributions, so that each distribution is defined by N0(i), mu(i) and sigma(i). Thus, if sigma is a vector, N0 and mu must be vectors of same length.</w:t>
             </w:r>
           </w:p>
         </w:tc>
@@ -4316,14 +3442,12 @@
                 <w:lang w:val="en-US"/>
               </w:rPr>
             </w:pPr>
-            <w:proofErr w:type="spellStart"/>
             <w:r>
               <w:rPr>
                 <w:lang w:val="en-US"/>
               </w:rPr>
               <w:t>Dp_min</w:t>
             </w:r>
-            <w:proofErr w:type="spellEnd"/>
           </w:p>
         </w:tc>
         <w:tc>
@@ -4404,17 +3528,8 @@
                 <w:rFonts w:eastAsiaTheme="minorEastAsia"/>
                 <w:lang w:val="en-US"/>
               </w:rPr>
-              <w:t xml:space="preserve"> </w:t>
-            </w:r>
-            <w:proofErr w:type="gramStart"/>
-            <w:r>
-              <w:rPr>
-                <w:rFonts w:eastAsiaTheme="minorEastAsia"/>
-                <w:lang w:val="en-US"/>
-              </w:rPr>
-              <w:t xml:space="preserve">and </w:t>
-            </w:r>
-            <w:proofErr w:type="gramEnd"/>
+              <w:t xml:space="preserve"> and </w:t>
+            </w:r>
             <m:oMath>
               <m:sSup>
                 <m:sSupPr>
@@ -4451,55 +3566,7 @@
                 <w:rFonts w:eastAsiaTheme="minorEastAsia"/>
                 <w:lang w:val="en-US"/>
               </w:rPr>
-              <w:t xml:space="preserve">. The particle distribution will use this grid as x-axis and therefore </w:t>
-            </w:r>
-            <w:proofErr w:type="spellStart"/>
-            <w:r>
-              <w:rPr>
-                <w:rFonts w:eastAsiaTheme="minorEastAsia"/>
-                <w:lang w:val="en-US"/>
-              </w:rPr>
-              <w:t>Dp_min</w:t>
-            </w:r>
-            <w:proofErr w:type="spellEnd"/>
-            <w:r>
-              <w:rPr>
-                <w:rFonts w:eastAsiaTheme="minorEastAsia"/>
-                <w:lang w:val="en-US"/>
-              </w:rPr>
-              <w:t xml:space="preserve"> and </w:t>
-            </w:r>
-            <w:proofErr w:type="spellStart"/>
-            <w:r>
-              <w:rPr>
-                <w:rFonts w:eastAsiaTheme="minorEastAsia"/>
-                <w:lang w:val="en-US"/>
-              </w:rPr>
-              <w:t>Dp_max</w:t>
-            </w:r>
-            <w:proofErr w:type="spellEnd"/>
-            <w:r>
-              <w:rPr>
-                <w:rFonts w:eastAsiaTheme="minorEastAsia"/>
-                <w:lang w:val="en-US"/>
-              </w:rPr>
-              <w:t xml:space="preserve"> define limits inside which the distribution must stay. Thus, if particles for example grow during simulations, </w:t>
-            </w:r>
-            <w:proofErr w:type="spellStart"/>
-            <w:r>
-              <w:rPr>
-                <w:rFonts w:eastAsiaTheme="minorEastAsia"/>
-                <w:lang w:val="en-US"/>
-              </w:rPr>
-              <w:t>Dp_max</w:t>
-            </w:r>
-            <w:proofErr w:type="spellEnd"/>
-            <w:r>
-              <w:rPr>
-                <w:rFonts w:eastAsiaTheme="minorEastAsia"/>
-                <w:lang w:val="en-US"/>
-              </w:rPr>
-              <w:t xml:space="preserve"> must be defined high enough so that the distribution stays inside the limits.</w:t>
+              <w:t>. The particle distribution will use this grid as x-axis and therefore Dp_min and Dp_max define limits inside which the distribution must stay. Thus, if particles for example grow during simulations, Dp_max must be defined high enough so that the distribution stays inside the limits.</w:t>
             </w:r>
           </w:p>
         </w:tc>
@@ -4535,14 +3602,12 @@
                 <w:lang w:val="en-US"/>
               </w:rPr>
             </w:pPr>
-            <w:proofErr w:type="spellStart"/>
             <w:r>
               <w:rPr>
                 <w:lang w:val="en-US"/>
               </w:rPr>
               <w:t>Dp_max</w:t>
             </w:r>
-            <w:proofErr w:type="spellEnd"/>
           </w:p>
         </w:tc>
         <w:tc>
@@ -4635,17 +3700,8 @@
                 <w:rFonts w:eastAsiaTheme="minorEastAsia"/>
                 <w:lang w:val="en-US"/>
               </w:rPr>
-              <w:t xml:space="preserve"> </w:t>
-            </w:r>
-            <w:proofErr w:type="gramStart"/>
-            <w:r>
-              <w:rPr>
-                <w:rFonts w:eastAsiaTheme="minorEastAsia"/>
-                <w:lang w:val="en-US"/>
-              </w:rPr>
-              <w:t xml:space="preserve">and </w:t>
-            </w:r>
-            <w:proofErr w:type="gramEnd"/>
+              <w:t xml:space="preserve"> and </w:t>
+            </w:r>
             <m:oMath>
               <m:sSup>
                 <m:sSupPr>
@@ -4682,55 +3738,7 @@
                 <w:rFonts w:eastAsiaTheme="minorEastAsia"/>
                 <w:lang w:val="en-US"/>
               </w:rPr>
-              <w:t xml:space="preserve">. The particle distribution will use this grid as x-axis and therefore </w:t>
-            </w:r>
-            <w:proofErr w:type="spellStart"/>
-            <w:r>
-              <w:rPr>
-                <w:rFonts w:eastAsiaTheme="minorEastAsia"/>
-                <w:lang w:val="en-US"/>
-              </w:rPr>
-              <w:t>Dp_min</w:t>
-            </w:r>
-            <w:proofErr w:type="spellEnd"/>
-            <w:r>
-              <w:rPr>
-                <w:rFonts w:eastAsiaTheme="minorEastAsia"/>
-                <w:lang w:val="en-US"/>
-              </w:rPr>
-              <w:t xml:space="preserve"> and </w:t>
-            </w:r>
-            <w:proofErr w:type="spellStart"/>
-            <w:r>
-              <w:rPr>
-                <w:rFonts w:eastAsiaTheme="minorEastAsia"/>
-                <w:lang w:val="en-US"/>
-              </w:rPr>
-              <w:t>Dp_max</w:t>
-            </w:r>
-            <w:proofErr w:type="spellEnd"/>
-            <w:r>
-              <w:rPr>
-                <w:rFonts w:eastAsiaTheme="minorEastAsia"/>
-                <w:lang w:val="en-US"/>
-              </w:rPr>
-              <w:t xml:space="preserve"> define limits inside which the distribution must stay. Thus, if particles for example grow during simulations, </w:t>
-            </w:r>
-            <w:proofErr w:type="spellStart"/>
-            <w:r>
-              <w:rPr>
-                <w:rFonts w:eastAsiaTheme="minorEastAsia"/>
-                <w:lang w:val="en-US"/>
-              </w:rPr>
-              <w:t>Dp_max</w:t>
-            </w:r>
-            <w:proofErr w:type="spellEnd"/>
-            <w:r>
-              <w:rPr>
-                <w:rFonts w:eastAsiaTheme="minorEastAsia"/>
-                <w:lang w:val="en-US"/>
-              </w:rPr>
-              <w:t xml:space="preserve"> must be defined high enough so that the distribution stays inside the limits.</w:t>
+              <w:t>. The particle distribution will use this grid as x-axis and therefore Dp_min and Dp_max define limits inside which the distribution must stay. Thus, if particles for example grow during simulations, Dp_max must be defined high enough so that the distribution stays inside the limits.</w:t>
             </w:r>
           </w:p>
         </w:tc>
@@ -4943,14 +3951,12 @@
                 <w:lang w:val="en-US"/>
               </w:rPr>
             </w:pPr>
-            <w:proofErr w:type="spellStart"/>
             <w:r>
               <w:rPr>
                 <w:lang w:val="en-US"/>
               </w:rPr>
               <w:t>output_sections</w:t>
             </w:r>
-            <w:proofErr w:type="spellEnd"/>
           </w:p>
         </w:tc>
         <w:tc>
@@ -4990,35 +3996,7 @@
               <w:rPr>
                 <w:lang w:val="en-US"/>
               </w:rPr>
-              <w:t xml:space="preserve">After the simulation has run, the distribution at each time point is interpolated to the original size grid. The original size grid has however the same amount of sections as the calculated distributions, which causes error in interpolation. By defining </w:t>
-            </w:r>
-            <w:proofErr w:type="spellStart"/>
-            <w:r>
-              <w:rPr>
-                <w:lang w:val="en-US"/>
-              </w:rPr>
-              <w:t>output_sections</w:t>
-            </w:r>
-            <w:proofErr w:type="spellEnd"/>
-            <w:r>
-              <w:rPr>
-                <w:lang w:val="en-US"/>
-              </w:rPr>
-              <w:t xml:space="preserve"> bigger than ‘sections’, the original size grid is made denser for the interpolation, minimizing the error. That is why </w:t>
-            </w:r>
-            <w:proofErr w:type="spellStart"/>
-            <w:r>
-              <w:rPr>
-                <w:lang w:val="en-US"/>
-              </w:rPr>
-              <w:t>output_sections</w:t>
-            </w:r>
-            <w:proofErr w:type="spellEnd"/>
-            <w:r>
-              <w:rPr>
-                <w:lang w:val="en-US"/>
-              </w:rPr>
-              <w:t xml:space="preserve"> should always be bigger than ‘sections’, for example ten times bigger.</w:t>
+              <w:t>After the simulation has run, the distribution at each time point is interpolated to the original size grid. The original size grid has however the same amount of sections as the calculated distributions, which causes error in interpolation. By defining output_sections bigger than ‘sections’, the original size grid is made denser for the interpolation, minimizing the error. That is why output_sections should always be bigger than ‘sections’, for example ten times bigger.</w:t>
             </w:r>
           </w:p>
         </w:tc>
@@ -5107,8 +4085,6 @@
                 <w:lang w:val="en-US"/>
               </w:rPr>
             </w:pPr>
-            <w:bookmarkStart w:id="0" w:name="_GoBack"/>
-            <w:bookmarkEnd w:id="0"/>
           </w:p>
         </w:tc>
         <w:tc>
@@ -5140,12 +4116,10 @@
             <w:pPr>
               <w:jc w:val="center"/>
             </w:pPr>
-            <w:proofErr w:type="spellStart"/>
             <w:r>
               <w:lastRenderedPageBreak/>
               <w:t>Parameter</w:t>
             </w:r>
-            <w:proofErr w:type="spellEnd"/>
           </w:p>
         </w:tc>
         <w:tc>
@@ -5158,11 +4132,9 @@
             <w:pPr>
               <w:jc w:val="center"/>
             </w:pPr>
-            <w:proofErr w:type="spellStart"/>
             <w:r>
               <w:t>Description</w:t>
             </w:r>
-            <w:proofErr w:type="spellEnd"/>
           </w:p>
         </w:tc>
         <w:tc>
@@ -5175,19 +4147,9 @@
             <w:pPr>
               <w:jc w:val="center"/>
             </w:pPr>
-            <w:proofErr w:type="spellStart"/>
-            <w:r>
-              <w:t>Default</w:t>
-            </w:r>
-            <w:proofErr w:type="spellEnd"/>
-            <w:r>
-              <w:t xml:space="preserve"> </w:t>
-            </w:r>
-            <w:proofErr w:type="spellStart"/>
-            <w:r>
-              <w:t>value</w:t>
-            </w:r>
-            <w:proofErr w:type="spellEnd"/>
+            <w:r>
+              <w:t>Default value</w:t>
+            </w:r>
           </w:p>
         </w:tc>
       </w:tr>
@@ -5267,14 +4229,12 @@
                 <w:lang w:val="en-US"/>
               </w:rPr>
             </w:pPr>
-            <w:proofErr w:type="spellStart"/>
             <w:r>
               <w:rPr>
                 <w:lang w:val="en-US"/>
               </w:rPr>
               <w:t>Cvap_tol</w:t>
             </w:r>
-            <w:proofErr w:type="spellEnd"/>
           </w:p>
         </w:tc>
         <w:tc>
@@ -5328,14 +4288,12 @@
                 <w:lang w:val="en-US"/>
               </w:rPr>
             </w:pPr>
-            <w:proofErr w:type="spellStart"/>
             <w:r>
               <w:rPr>
                 <w:lang w:val="en-US"/>
               </w:rPr>
               <w:t>N_tol</w:t>
             </w:r>
-            <w:proofErr w:type="spellEnd"/>
           </w:p>
         </w:tc>
         <w:tc>
@@ -5389,14 +4347,12 @@
                 <w:lang w:val="en-US"/>
               </w:rPr>
             </w:pPr>
-            <w:proofErr w:type="spellStart"/>
             <w:r>
               <w:rPr>
                 <w:lang w:val="en-US"/>
               </w:rPr>
               <w:t>Dp_tol</w:t>
             </w:r>
-            <w:proofErr w:type="spellEnd"/>
           </w:p>
         </w:tc>
         <w:tc>
@@ -7609,7 +6565,7 @@
 </file>
 
 <file path=customXml/itemProps1.xml><?xml version="1.0" encoding="utf-8"?>
-<ds:datastoreItem xmlns:ds="http://schemas.openxmlformats.org/officeDocument/2006/customXml" ds:itemID="{A1CF5E83-A007-44AB-86CC-1C68D06DD9F6}">
+<ds:datastoreItem xmlns:ds="http://schemas.openxmlformats.org/officeDocument/2006/customXml" ds:itemID="{971AB236-FCB9-46A3-82E1-EC50744A949C}">
   <ds:schemaRefs>
     <ds:schemaRef ds:uri="http://schemas.openxmlformats.org/officeDocument/2006/bibliography"/>
   </ds:schemaRefs>

</xml_diff>